<commit_message>
updated teaching and cv
</commit_message>
<xml_diff>
--- a/files/zygarhoffmann_cv.docx
+++ b/files/zygarhoffmann_cv.docx
@@ -134,7 +134,7 @@
           </mc:Choice>
           <mc:Fallback>
             <w:pict>
-              <v:line w14:anchorId="4F5B2AA9" id="Gerade Verbindung 2" o:spid="_x0000_s1026" style="position:absolute;flip:y;z-index:251652608;visibility:visible;mso-wrap-style:square;mso-width-percent:0;mso-height-percent:0;mso-wrap-distance-left:9pt;mso-wrap-distance-top:0;mso-wrap-distance-right:9pt;mso-wrap-distance-bottom:0;mso-position-horizontal:absolute;mso-position-horizontal-relative:text;mso-position-vertical:absolute;mso-position-vertical-relative:text;mso-width-percent:0;mso-height-percent:0;mso-width-relative:margin;mso-height-relative:margin" from=".3pt,2.8pt" to="464.55pt,2.8pt" o:gfxdata="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" strokecolor="#4579b8 [3044]"/>
+              <v:line w14:anchorId="1C281075" id="Gerade Verbindung 2" o:spid="_x0000_s1026" style="position:absolute;flip:y;z-index:251652608;visibility:visible;mso-wrap-style:square;mso-width-percent:0;mso-height-percent:0;mso-wrap-distance-left:9pt;mso-wrap-distance-top:0;mso-wrap-distance-right:9pt;mso-wrap-distance-bottom:0;mso-position-horizontal:absolute;mso-position-horizontal-relative:text;mso-position-vertical:absolute;mso-position-vertical-relative:text;mso-width-percent:0;mso-height-percent:0;mso-width-relative:margin;mso-height-relative:margin" from=".3pt,2.8pt" to="464.55pt,2.8pt" o:gfxdata="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" strokecolor="#4579b8 [3044]"/>
             </w:pict>
           </mc:Fallback>
         </mc:AlternateContent>
@@ -426,9 +426,6 @@
           <w:tab w:val="left" w:pos="5960"/>
         </w:tabs>
         <w:spacing w:after="0" w:line="240" w:lineRule="auto"/>
-        <w:rPr>
-          <w:lang w:val="en-US"/>
-        </w:rPr>
       </w:pPr>
       <w:r>
         <w:rPr>
@@ -437,42 +434,46 @@
         <w:tab/>
       </w:r>
       <w:r>
-        <w:rPr>
-          <w:lang w:val="en-US"/>
-        </w:rPr>
         <w:t xml:space="preserve">80802 </w:t>
       </w:r>
       <w:r>
-        <w:rPr>
-          <w:lang w:val="en-US"/>
-        </w:rPr>
         <w:t>Munich, Germany</w:t>
       </w:r>
       <w:r>
-        <w:rPr>
-          <w:lang w:val="en-US"/>
-        </w:rPr>
         <w:tab/>
       </w:r>
       <w:r>
-        <w:rPr>
-          <w:lang w:val="en-US"/>
-        </w:rPr>
         <w:tab/>
       </w:r>
       <w:r>
-        <w:rPr>
-          <w:lang w:val="en-US"/>
-        </w:rPr>
         <w:tab/>
+      </w:r>
+      <w:r>
+        <w:t>Website:</w:t>
+      </w:r>
+      <w:r>
+        <w:tab/>
+      </w:r>
+      <w:r>
+        <w:tab/>
+      </w:r>
+      <w:hyperlink r:id="rId12" w:history="1">
+        <w:r>
+          <w:rPr>
+            <w:rStyle w:val="Hyperlink"/>
+            <w:rFonts w:cstheme="minorHAnsi"/>
+            <w:color w:val="auto"/>
+          </w:rPr>
+          <w:t>https://psycaroly.github.io/</w:t>
+        </w:r>
+      </w:hyperlink>
+      <w:r>
+        <w:t xml:space="preserve"> </w:t>
       </w:r>
     </w:p>
     <w:p>
       <w:pPr>
         <w:spacing w:after="0" w:line="240" w:lineRule="auto"/>
-        <w:rPr>
-          <w:lang w:val="en-US"/>
-        </w:rPr>
       </w:pPr>
     </w:p>
     <w:p>
@@ -483,9 +484,6 @@
         </w:rPr>
       </w:pPr>
       <w:r>
-        <w:rPr>
-          <w:lang w:val="en-US"/>
-        </w:rPr>
         <w:tab/>
       </w:r>
       <w:r>
@@ -542,6 +540,9 @@
         <w:spacing w:after="0" w:line="240" w:lineRule="auto"/>
         <w:ind w:firstLine="708"/>
         <w:rPr>
+          <w:rStyle w:val="Hyperlink"/>
+          <w:rFonts w:cstheme="minorHAnsi"/>
+          <w:color w:val="auto"/>
           <w:lang w:val="en-US"/>
         </w:rPr>
       </w:pPr>
@@ -551,7 +552,7 @@
         </w:rPr>
         <w:t xml:space="preserve">I am committed to research transparency:  </w:t>
       </w:r>
-      <w:hyperlink r:id="rId12" w:history="1">
+      <w:hyperlink r:id="rId13" w:history="1">
         <w:r>
           <w:rPr>
             <w:rStyle w:val="Hyperlink"/>
@@ -650,7 +651,7 @@
           </mc:Choice>
           <mc:Fallback>
             <w:pict>
-              <v:line w14:anchorId="37AFEA0F" id="Gerade Verbindung 2" o:spid="_x0000_s1026" style="position:absolute;flip:y;z-index:251658752;visibility:visible;mso-wrap-style:square;mso-width-percent:0;mso-height-percent:0;mso-wrap-distance-left:9pt;mso-wrap-distance-top:0;mso-wrap-distance-right:9pt;mso-wrap-distance-bottom:0;mso-position-horizontal:absolute;mso-position-horizontal-relative:text;mso-position-vertical:absolute;mso-position-vertical-relative:text;mso-width-percent:0;mso-height-percent:0;mso-width-relative:margin;mso-height-relative:margin" from="0,-.05pt" to="464.25pt,-.05pt" o:gfxdata="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" strokecolor="#4579b8 [3044]"/>
+              <v:line w14:anchorId="0341FC9E" id="Gerade Verbindung 2" o:spid="_x0000_s1026" style="position:absolute;flip:y;z-index:251658752;visibility:visible;mso-wrap-style:square;mso-width-percent:0;mso-height-percent:0;mso-wrap-distance-left:9pt;mso-wrap-distance-top:0;mso-wrap-distance-right:9pt;mso-wrap-distance-bottom:0;mso-position-horizontal:absolute;mso-position-horizontal-relative:text;mso-position-vertical:absolute;mso-position-vertical-relative:text;mso-width-percent:0;mso-height-percent:0;mso-width-relative:margin;mso-height-relative:margin" from="0,-.05pt" to="464.25pt,-.05pt" o:gfxdata="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" strokecolor="#4579b8 [3044]"/>
             </w:pict>
           </mc:Fallback>
         </mc:AlternateContent>
@@ -1087,7 +1088,7 @@
                 </mc:Choice>
                 <mc:Fallback>
                   <w:pict>
-                    <v:shapetype w14:anchorId="4D67C19B" id="_x0000_t120" coordsize="21600,21600" o:spt="120" path="m10800,qx,10800,10800,21600,21600,10800,10800,xe">
+                    <v:shapetype w14:anchorId="2F9C53F3" id="_x0000_t120" coordsize="21600,21600" o:spt="120" path="m10800,qx,10800,10800,21600,21600,10800,10800,xe">
                       <v:path gradientshapeok="t" o:connecttype="custom" o:connectlocs="10800,0;3163,3163;0,10800;3163,18437;10800,21600;18437,18437;21600,10800;18437,3163" textboxrect="3163,3163,18437,18437"/>
                     </v:shapetype>
                     <v:shape id="Flussdiagramm: Verbinder 33" o:spid="_x0000_s1026" type="#_x0000_t120" style="position:absolute;margin-left:90.65pt;margin-top:8.6pt;width:3.1pt;height:3.1pt;z-index:251661824;visibility:visible;mso-wrap-style:square;mso-width-percent:0;mso-height-percent:0;mso-wrap-distance-left:9pt;mso-wrap-distance-top:0;mso-wrap-distance-right:9pt;mso-wrap-distance-bottom:0;mso-position-horizontal:absolute;mso-position-horizontal-relative:text;mso-position-vertical:absolute;mso-position-vertical-relative:text;mso-width-percent:0;mso-height-percent:0;mso-width-relative:margin;mso-height-relative:margin;v-text-anchor:middle" o:gfxdata="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" fillcolor="black [3200]" strokecolor="black [1600]" strokeweight="2pt"/>
@@ -1931,7 +1932,7 @@
                 </mc:Choice>
                 <mc:Fallback>
                   <w:pict>
-                    <v:shape w14:anchorId="15ECFDD0" id="Flussdiagramm: Verbinder 31" o:spid="_x0000_s1026" type="#_x0000_t120" style="position:absolute;margin-left:90.15pt;margin-top:7.95pt;width:3.1pt;height:3.1pt;z-index:251653632;visibility:visible;mso-wrap-style:square;mso-width-percent:0;mso-height-percent:0;mso-wrap-distance-left:9pt;mso-wrap-distance-top:0;mso-wrap-distance-right:9pt;mso-wrap-distance-bottom:0;mso-position-horizontal:absolute;mso-position-horizontal-relative:text;mso-position-vertical:absolute;mso-position-vertical-relative:text;mso-width-percent:0;mso-height-percent:0;mso-width-relative:margin;mso-height-relative:margin;v-text-anchor:middle" o:gfxdata="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" fillcolor="black [3200]" strokecolor="black [1600]" strokeweight="2pt"/>
+                    <v:shape w14:anchorId="0900D3A6" id="Flussdiagramm: Verbinder 31" o:spid="_x0000_s1026" type="#_x0000_t120" style="position:absolute;margin-left:90.15pt;margin-top:7.95pt;width:3.1pt;height:3.1pt;z-index:251653632;visibility:visible;mso-wrap-style:square;mso-width-percent:0;mso-height-percent:0;mso-wrap-distance-left:9pt;mso-wrap-distance-top:0;mso-wrap-distance-right:9pt;mso-wrap-distance-bottom:0;mso-position-horizontal:absolute;mso-position-horizontal-relative:text;mso-position-vertical:absolute;mso-position-vertical-relative:text;mso-width-percent:0;mso-height-percent:0;mso-width-relative:margin;mso-height-relative:margin;v-text-anchor:middle" o:gfxdata="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" fillcolor="black [3200]" strokecolor="black [1600]" strokeweight="2pt"/>
                   </w:pict>
                 </mc:Fallback>
               </mc:AlternateContent>
@@ -2096,7 +2097,7 @@
                 </mc:Choice>
                 <mc:Fallback>
                   <w:pict>
-                    <v:shape w14:anchorId="0321FE5E" id="Flussdiagramm: Verbinder 32" o:spid="_x0000_s1026" type="#_x0000_t120" style="position:absolute;margin-left:90.65pt;margin-top:9.45pt;width:3.1pt;height:3.1pt;z-index:251659776;visibility:visible;mso-wrap-style:square;mso-width-percent:0;mso-height-percent:0;mso-wrap-distance-left:9pt;mso-wrap-distance-top:0;mso-wrap-distance-right:9pt;mso-wrap-distance-bottom:0;mso-position-horizontal:absolute;mso-position-horizontal-relative:text;mso-position-vertical:absolute;mso-position-vertical-relative:text;mso-width-percent:0;mso-height-percent:0;mso-width-relative:margin;mso-height-relative:margin;v-text-anchor:middle" o:gfxdata="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" fillcolor="black [3200]" strokecolor="black [1600]" strokeweight="2pt"/>
+                    <v:shape w14:anchorId="0117EB49" id="Flussdiagramm: Verbinder 32" o:spid="_x0000_s1026" type="#_x0000_t120" style="position:absolute;margin-left:90.65pt;margin-top:9.45pt;width:3.1pt;height:3.1pt;z-index:251659776;visibility:visible;mso-wrap-style:square;mso-width-percent:0;mso-height-percent:0;mso-wrap-distance-left:9pt;mso-wrap-distance-top:0;mso-wrap-distance-right:9pt;mso-wrap-distance-bottom:0;mso-position-horizontal:absolute;mso-position-horizontal-relative:text;mso-position-vertical:absolute;mso-position-vertical-relative:text;mso-width-percent:0;mso-height-percent:0;mso-width-relative:margin;mso-height-relative:margin;v-text-anchor:middle" o:gfxdata="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" fillcolor="black [3200]" strokecolor="black [1600]" strokeweight="2pt"/>
                   </w:pict>
                 </mc:Fallback>
               </mc:AlternateContent>
@@ -3784,7 +3785,7 @@
                                 </pic:cNvPicPr>
                               </pic:nvPicPr>
                               <pic:blipFill>
-                                <a:blip r:embed="rId13" cstate="print">
+                                <a:blip r:embed="rId14" cstate="print">
                                   <a:extLst>
                                     <a:ext uri="{28A0092B-C50C-407E-A947-70E740481C1C}">
                                       <a14:useLocalDpi xmlns:a14="http://schemas.microsoft.com/office/drawing/2010/main" val="0"/>
@@ -3818,7 +3819,7 @@
                                 </pic:cNvPicPr>
                               </pic:nvPicPr>
                               <pic:blipFill>
-                                <a:blip r:embed="rId14" cstate="print">
+                                <a:blip r:embed="rId15" cstate="print">
                                   <a:extLst>
                                     <a:ext uri="{28A0092B-C50C-407E-A947-70E740481C1C}">
                                       <a14:useLocalDpi xmlns:a14="http://schemas.microsoft.com/office/drawing/2010/main" val="0"/>
@@ -3852,7 +3853,7 @@
                                 </pic:cNvPicPr>
                               </pic:nvPicPr>
                               <pic:blipFill>
-                                <a:blip r:embed="rId15" cstate="print">
+                                <a:blip r:embed="rId16" cstate="print">
                                   <a:extLst>
                                     <a:ext uri="{28A0092B-C50C-407E-A947-70E740481C1C}">
                                       <a14:useLocalDpi xmlns:a14="http://schemas.microsoft.com/office/drawing/2010/main" val="0"/>
@@ -3886,7 +3887,7 @@
                 </mc:Choice>
                 <mc:Fallback>
                   <w:pict>
-                    <v:group w14:anchorId="1021B16B" id="Gruppieren 44" o:spid="_x0000_s1026" style="position:absolute;margin-left:-2.2pt;margin-top:7.55pt;width:35.05pt;height:11.3pt;z-index:251666944" coordsize="445135,143510" o:gfxdata="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">
+                    <v:group w14:anchorId="2C0F3D9D" id="Gruppieren 44" o:spid="_x0000_s1026" style="position:absolute;margin-left:-2.2pt;margin-top:7.55pt;width:35.05pt;height:11.3pt;z-index:251666944" coordsize="445135,143510" o:gfxdata="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">
                       <v:shapetype id="_x0000_t75" coordsize="21600,21600" o:spt="75" o:preferrelative="t" path="m@4@5l@4@11@9@11@9@5xe" filled="f" stroked="f">
                         <v:stroke joinstyle="miter"/>
                         <v:formulas>
@@ -3907,13 +3908,13 @@
                         <o:lock v:ext="edit" aspectratio="t"/>
                       </v:shapetype>
                       <v:shape id="Grafik 45" o:spid="_x0000_s1027" type="#_x0000_t75" style="position:absolute;width:130810;height:143510;visibility:visible;mso-wrap-style:square" o:gfxdata="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">
-                        <v:imagedata r:id="rId16" o:title="materials_small_color"/>
+                        <v:imagedata r:id="rId17" o:title="materials_small_color"/>
                       </v:shape>
                       <v:shape id="Grafik 46" o:spid="_x0000_s1028" type="#_x0000_t75" style="position:absolute;left:161925;width:130810;height:143510;visibility:visible;mso-wrap-style:square" o:gfxdata="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">
-                        <v:imagedata r:id="rId17" o:title="data_small_color"/>
+                        <v:imagedata r:id="rId18" o:title="data_small_color"/>
                       </v:shape>
                       <v:shape id="Grafik 47" o:spid="_x0000_s1029" type="#_x0000_t75" style="position:absolute;left:314325;width:130810;height:143510;visibility:visible;mso-wrap-style:square" o:gfxdata="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">
-                        <v:imagedata r:id="rId18" o:title="preregistered_small_color"/>
+                        <v:imagedata r:id="rId19" o:title="preregistered_small_color"/>
                       </v:shape>
                     </v:group>
                   </w:pict>
@@ -4012,7 +4013,7 @@
               </w:rPr>
               <w:t xml:space="preserve"> </w:t>
             </w:r>
-            <w:hyperlink r:id="rId19" w:tgtFrame="_blank" w:history="1">
+            <w:hyperlink r:id="rId20" w:tgtFrame="_blank" w:history="1">
               <w:r>
                 <w:rPr>
                   <w:rStyle w:val="Hyperlink"/>
@@ -4057,7 +4058,7 @@
               </w:rPr>
               <w:t xml:space="preserve">and study materials: </w:t>
             </w:r>
-            <w:hyperlink r:id="rId20" w:history="1">
+            <w:hyperlink r:id="rId21" w:history="1">
               <w:r>
                 <w:rPr>
                   <w:rStyle w:val="Hyperlink"/>
@@ -4119,7 +4120,7 @@
                                 </pic:cNvPicPr>
                               </pic:nvPicPr>
                               <pic:blipFill>
-                                <a:blip r:embed="rId13" cstate="print">
+                                <a:blip r:embed="rId14" cstate="print">
                                   <a:extLst>
                                     <a:ext uri="{28A0092B-C50C-407E-A947-70E740481C1C}">
                                       <a14:useLocalDpi xmlns:a14="http://schemas.microsoft.com/office/drawing/2010/main" val="0"/>
@@ -4153,7 +4154,7 @@
                                 </pic:cNvPicPr>
                               </pic:nvPicPr>
                               <pic:blipFill>
-                                <a:blip r:embed="rId15" cstate="print">
+                                <a:blip r:embed="rId16" cstate="print">
                                   <a:extLst>
                                     <a:ext uri="{28A0092B-C50C-407E-A947-70E740481C1C}">
                                       <a14:useLocalDpi xmlns:a14="http://schemas.microsoft.com/office/drawing/2010/main" val="0"/>
@@ -4187,12 +4188,12 @@
                 </mc:Choice>
                 <mc:Fallback>
                   <w:pict>
-                    <v:group w14:anchorId="212763AD" id="Gruppieren 39" o:spid="_x0000_s1026" style="position:absolute;margin-left:-1.4pt;margin-top:.9pt;width:35.05pt;height:11.3pt;z-index:251665920" coordsize="445135,143510" o:gfxdata="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">
+                    <v:group w14:anchorId="4974F573" id="Gruppieren 39" o:spid="_x0000_s1026" style="position:absolute;margin-left:-1.4pt;margin-top:.9pt;width:35.05pt;height:11.3pt;z-index:251665920" coordsize="445135,143510" o:gfxdata="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">
                       <v:shape id="Grafik 40" o:spid="_x0000_s1027" type="#_x0000_t75" style="position:absolute;width:130810;height:143510;visibility:visible;mso-wrap-style:square" o:gfxdata="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">
-                        <v:imagedata r:id="rId16" o:title="materials_small_color"/>
+                        <v:imagedata r:id="rId17" o:title="materials_small_color"/>
                       </v:shape>
                       <v:shape id="Grafik 43" o:spid="_x0000_s1028" type="#_x0000_t75" style="position:absolute;left:314325;width:130810;height:143510;visibility:visible;mso-wrap-style:square" o:gfxdata="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">
-                        <v:imagedata r:id="rId18" o:title="preregistered_small_color"/>
+                        <v:imagedata r:id="rId19" o:title="preregistered_small_color"/>
                       </v:shape>
                     </v:group>
                   </w:pict>
@@ -4203,7 +4204,19 @@
               <w:rPr>
                 <w:rFonts w:cstheme="minorHAnsi"/>
               </w:rPr>
-              <w:t xml:space="preserve">Werner, B., Sckopke, P., Cludius, B., Stefan, A., Schönbrodt, F. D., &amp; </w:t>
+              <w:t xml:space="preserve">Werner, </w:t>
+            </w:r>
+            <w:r>
+              <w:rPr>
+                <w:rFonts w:cstheme="minorHAnsi"/>
+              </w:rPr>
+              <w:t>G</w:t>
+            </w:r>
+            <w:r>
+              <w:rPr>
+                <w:rFonts w:cstheme="minorHAnsi"/>
+              </w:rPr>
+              <w:t xml:space="preserve">., Sckopke, P., Cludius, B., Stefan, A., Schönbrodt, F. D., &amp; </w:t>
             </w:r>
             <w:r>
               <w:rPr>
@@ -4250,7 +4263,7 @@
               </w:rPr>
               <w:t xml:space="preserve">, 1-13. </w:t>
             </w:r>
-            <w:hyperlink r:id="rId21" w:history="1">
+            <w:hyperlink r:id="rId22" w:history="1">
               <w:r>
                 <w:rPr>
                   <w:rStyle w:val="Hyperlink"/>
@@ -4274,7 +4287,7 @@
               </w:rPr>
               <w:t xml:space="preserve">Preregistration and study materials: </w:t>
             </w:r>
-            <w:hyperlink r:id="rId22" w:history="1">
+            <w:hyperlink r:id="rId23" w:history="1">
               <w:r>
                 <w:rPr>
                   <w:rStyle w:val="Hyperlink"/>
@@ -4334,7 +4347,7 @@
                                 </pic:cNvPicPr>
                               </pic:nvPicPr>
                               <pic:blipFill>
-                                <a:blip r:embed="rId13" cstate="print">
+                                <a:blip r:embed="rId14" cstate="print">
                                   <a:extLst>
                                     <a:ext uri="{28A0092B-C50C-407E-A947-70E740481C1C}">
                                       <a14:useLocalDpi xmlns:a14="http://schemas.microsoft.com/office/drawing/2010/main" val="0"/>
@@ -4368,7 +4381,7 @@
                                 </pic:cNvPicPr>
                               </pic:nvPicPr>
                               <pic:blipFill>
-                                <a:blip r:embed="rId14" cstate="print">
+                                <a:blip r:embed="rId15" cstate="print">
                                   <a:extLst>
                                     <a:ext uri="{28A0092B-C50C-407E-A947-70E740481C1C}">
                                       <a14:useLocalDpi xmlns:a14="http://schemas.microsoft.com/office/drawing/2010/main" val="0"/>
@@ -4408,12 +4421,12 @@
                 </mc:Choice>
                 <mc:Fallback>
                   <w:pict>
-                    <v:group w14:anchorId="162DC9DC" id="Gruppieren 41" o:spid="_x0000_s1026" style="position:absolute;margin-left:-.3pt;margin-top:.35pt;width:23.05pt;height:11.3pt;z-index:251664896;mso-width-relative:margin" coordsize="292735,143510" o:gfxdata="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">
+                    <v:group w14:anchorId="79546977" id="Gruppieren 41" o:spid="_x0000_s1026" style="position:absolute;margin-left:-.3pt;margin-top:.35pt;width:23.05pt;height:11.3pt;z-index:251664896;mso-width-relative:margin" coordsize="292735,143510" o:gfxdata="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">
                       <v:shape id="Grafik 48" o:spid="_x0000_s1027" type="#_x0000_t75" style="position:absolute;width:130810;height:143510;visibility:visible;mso-wrap-style:square" o:gfxdata="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">
-                        <v:imagedata r:id="rId16" o:title="materials_small_color"/>
+                        <v:imagedata r:id="rId17" o:title="materials_small_color"/>
                       </v:shape>
                       <v:shape id="Grafik 49" o:spid="_x0000_s1028" type="#_x0000_t75" style="position:absolute;left:161925;width:130810;height:143510;visibility:visible;mso-wrap-style:square" o:gfxdata="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">
-                        <v:imagedata r:id="rId17" o:title="data_small_color"/>
+                        <v:imagedata r:id="rId18" o:title="data_small_color"/>
                       </v:shape>
                     </v:group>
                   </w:pict>
@@ -4474,7 +4487,7 @@
               </w:rPr>
               <w:t xml:space="preserve">13:827746, 1-22. </w:t>
             </w:r>
-            <w:hyperlink r:id="rId23" w:history="1">
+            <w:hyperlink r:id="rId24" w:history="1">
               <w:r>
                 <w:rPr>
                   <w:rStyle w:val="Hyperlink"/>
@@ -4500,7 +4513,7 @@
               </w:rPr>
               <w:t xml:space="preserve">Study materials: </w:t>
             </w:r>
-            <w:hyperlink r:id="rId24" w:history="1">
+            <w:hyperlink r:id="rId25" w:history="1">
               <w:r>
                 <w:rPr>
                   <w:rStyle w:val="Hyperlink"/>
@@ -4543,7 +4556,7 @@
             <w:r>
               <w:t xml:space="preserve">(2), 130–132. </w:t>
             </w:r>
-            <w:hyperlink r:id="rId25" w:history="1">
+            <w:hyperlink r:id="rId26" w:history="1">
               <w:r>
                 <w:rPr>
                   <w:rStyle w:val="Hyperlink"/>
@@ -4614,7 +4627,7 @@
                                 </pic:cNvPicPr>
                               </pic:nvPicPr>
                               <pic:blipFill>
-                                <a:blip r:embed="rId13" cstate="print">
+                                <a:blip r:embed="rId14" cstate="print">
                                   <a:extLst>
                                     <a:ext uri="{28A0092B-C50C-407E-A947-70E740481C1C}">
                                       <a14:useLocalDpi xmlns:a14="http://schemas.microsoft.com/office/drawing/2010/main" val="0"/>
@@ -4648,7 +4661,7 @@
                                 </pic:cNvPicPr>
                               </pic:nvPicPr>
                               <pic:blipFill>
-                                <a:blip r:embed="rId14" cstate="print">
+                                <a:blip r:embed="rId15" cstate="print">
                                   <a:extLst>
                                     <a:ext uri="{28A0092B-C50C-407E-A947-70E740481C1C}">
                                       <a14:useLocalDpi xmlns:a14="http://schemas.microsoft.com/office/drawing/2010/main" val="0"/>
@@ -4685,12 +4698,12 @@
                 </mc:Choice>
                 <mc:Fallback>
                   <w:pict>
-                    <v:group w14:anchorId="24E7522C" id="Gruppieren 27" o:spid="_x0000_s1026" style="position:absolute;margin-left:-1.3pt;margin-top:-.25pt;width:23.05pt;height:11.3pt;z-index:251655680;mso-width-relative:margin" coordsize="292735,143510" o:gfxdata="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">
+                    <v:group w14:anchorId="748CE92B" id="Gruppieren 27" o:spid="_x0000_s1026" style="position:absolute;margin-left:-1.3pt;margin-top:-.25pt;width:23.05pt;height:11.3pt;z-index:251655680;mso-width-relative:margin" coordsize="292735,143510" o:gfxdata="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">
                       <v:shape id="Grafik 28" o:spid="_x0000_s1027" type="#_x0000_t75" style="position:absolute;width:130810;height:143510;visibility:visible;mso-wrap-style:square" o:gfxdata="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">
-                        <v:imagedata r:id="rId16" o:title="materials_small_color"/>
+                        <v:imagedata r:id="rId17" o:title="materials_small_color"/>
                       </v:shape>
                       <v:shape id="Grafik 29" o:spid="_x0000_s1028" type="#_x0000_t75" style="position:absolute;left:161925;width:130810;height:143510;visibility:visible;mso-wrap-style:square" o:gfxdata="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">
-                        <v:imagedata r:id="rId17" o:title="data_small_color"/>
+                        <v:imagedata r:id="rId18" o:title="data_small_color"/>
                       </v:shape>
                     </v:group>
                   </w:pict>
@@ -4811,7 +4824,7 @@
               </w:rPr>
               <w:t xml:space="preserve">. </w:t>
             </w:r>
-            <w:hyperlink r:id="rId26" w:history="1">
+            <w:hyperlink r:id="rId27" w:history="1">
               <w:r>
                 <w:rPr>
                   <w:rStyle w:val="Hyperlink"/>
@@ -4828,7 +4841,7 @@
               </w:rPr>
               <w:t xml:space="preserve">. Study materials: </w:t>
             </w:r>
-            <w:hyperlink r:id="rId27" w:history="1">
+            <w:hyperlink r:id="rId28" w:history="1">
               <w:r>
                 <w:rPr>
                   <w:rStyle w:val="Hyperlink"/>
@@ -4897,7 +4910,7 @@
                                 </pic:cNvPicPr>
                               </pic:nvPicPr>
                               <pic:blipFill>
-                                <a:blip r:embed="rId13" cstate="print">
+                                <a:blip r:embed="rId14" cstate="print">
                                   <a:extLst>
                                     <a:ext uri="{28A0092B-C50C-407E-A947-70E740481C1C}">
                                       <a14:useLocalDpi xmlns:a14="http://schemas.microsoft.com/office/drawing/2010/main" val="0"/>
@@ -4931,7 +4944,7 @@
                                 </pic:cNvPicPr>
                               </pic:nvPicPr>
                               <pic:blipFill>
-                                <a:blip r:embed="rId14" cstate="print">
+                                <a:blip r:embed="rId15" cstate="print">
                                   <a:extLst>
                                     <a:ext uri="{28A0092B-C50C-407E-A947-70E740481C1C}">
                                       <a14:useLocalDpi xmlns:a14="http://schemas.microsoft.com/office/drawing/2010/main" val="0"/>
@@ -4968,12 +4981,12 @@
                 </mc:Choice>
                 <mc:Fallback>
                   <w:pict>
-                    <v:group w14:anchorId="5BFF30C2" id="Gruppieren 20" o:spid="_x0000_s1026" style="position:absolute;margin-left:-1.55pt;margin-top:.25pt;width:23.05pt;height:11.3pt;z-index:251654656;mso-width-relative:margin" coordsize="292735,143510" o:gfxdata="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">
+                    <v:group w14:anchorId="5D7808D7" id="Gruppieren 20" o:spid="_x0000_s1026" style="position:absolute;margin-left:-1.55pt;margin-top:.25pt;width:23.05pt;height:11.3pt;z-index:251654656;mso-width-relative:margin" coordsize="292735,143510" o:gfxdata="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">
                       <v:shape id="Grafik 21" o:spid="_x0000_s1027" type="#_x0000_t75" style="position:absolute;width:130810;height:143510;visibility:visible;mso-wrap-style:square" o:gfxdata="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">
-                        <v:imagedata r:id="rId16" o:title="materials_small_color"/>
+                        <v:imagedata r:id="rId17" o:title="materials_small_color"/>
                       </v:shape>
                       <v:shape id="Grafik 22" o:spid="_x0000_s1028" type="#_x0000_t75" style="position:absolute;left:161925;width:130810;height:143510;visibility:visible;mso-wrap-style:square" o:gfxdata="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">
-                        <v:imagedata r:id="rId17" o:title="data_small_color"/>
+                        <v:imagedata r:id="rId18" o:title="data_small_color"/>
                       </v:shape>
                     </v:group>
                   </w:pict>
@@ -5160,7 +5173,7 @@
               </w:rPr>
               <w:t xml:space="preserve">. </w:t>
             </w:r>
-            <w:hyperlink r:id="rId28" w:tgtFrame="_blank" w:tooltip="Persistent link using digital object identifier" w:history="1">
+            <w:hyperlink r:id="rId29" w:tgtFrame="_blank" w:tooltip="Persistent link using digital object identifier" w:history="1">
               <w:r>
                 <w:rPr>
                   <w:rStyle w:val="Hyperlink"/>
@@ -5189,7 +5202,7 @@
               </w:rPr>
               <w:t xml:space="preserve">Study materials: </w:t>
             </w:r>
-            <w:hyperlink r:id="rId29" w:history="1">
+            <w:hyperlink r:id="rId30" w:history="1">
               <w:r>
                 <w:rPr>
                   <w:rStyle w:val="Hyperlink"/>
@@ -5255,7 +5268,7 @@
                                 </pic:cNvPicPr>
                               </pic:nvPicPr>
                               <pic:blipFill>
-                                <a:blip r:embed="rId13" cstate="print">
+                                <a:blip r:embed="rId14" cstate="print">
                                   <a:extLst>
                                     <a:ext uri="{28A0092B-C50C-407E-A947-70E740481C1C}">
                                       <a14:useLocalDpi xmlns:a14="http://schemas.microsoft.com/office/drawing/2010/main" val="0"/>
@@ -5289,7 +5302,7 @@
                                 </pic:cNvPicPr>
                               </pic:nvPicPr>
                               <pic:blipFill>
-                                <a:blip r:embed="rId14" cstate="print">
+                                <a:blip r:embed="rId15" cstate="print">
                                   <a:extLst>
                                     <a:ext uri="{28A0092B-C50C-407E-A947-70E740481C1C}">
                                       <a14:useLocalDpi xmlns:a14="http://schemas.microsoft.com/office/drawing/2010/main" val="0"/>
@@ -5323,7 +5336,7 @@
                                 </pic:cNvPicPr>
                               </pic:nvPicPr>
                               <pic:blipFill>
-                                <a:blip r:embed="rId15" cstate="print">
+                                <a:blip r:embed="rId16" cstate="print">
                                   <a:extLst>
                                     <a:ext uri="{28A0092B-C50C-407E-A947-70E740481C1C}">
                                       <a14:useLocalDpi xmlns:a14="http://schemas.microsoft.com/office/drawing/2010/main" val="0"/>
@@ -5357,15 +5370,15 @@
                 </mc:Choice>
                 <mc:Fallback>
                   <w:pict>
-                    <v:group w14:anchorId="6CAD4A0B" id="Gruppieren 1" o:spid="_x0000_s1026" style="position:absolute;margin-left:-1.95pt;margin-top:.35pt;width:35.05pt;height:11.3pt;z-index:251650560" coordsize="445135,143510" o:gfxdata="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">
+                    <v:group w14:anchorId="641B32E7" id="Gruppieren 1" o:spid="_x0000_s1026" style="position:absolute;margin-left:-1.95pt;margin-top:.35pt;width:35.05pt;height:11.3pt;z-index:251650560" coordsize="445135,143510" o:gfxdata="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">
                       <v:shape id="Grafik 12" o:spid="_x0000_s1027" type="#_x0000_t75" style="position:absolute;width:130810;height:143510;visibility:visible;mso-wrap-style:square" o:gfxdata="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">
-                        <v:imagedata r:id="rId16" o:title="materials_small_color"/>
+                        <v:imagedata r:id="rId17" o:title="materials_small_color"/>
                       </v:shape>
                       <v:shape id="Grafik 14" o:spid="_x0000_s1028" type="#_x0000_t75" style="position:absolute;left:161925;width:130810;height:143510;visibility:visible;mso-wrap-style:square" o:gfxdata="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">
-                        <v:imagedata r:id="rId17" o:title="data_small_color"/>
+                        <v:imagedata r:id="rId18" o:title="data_small_color"/>
                       </v:shape>
                       <v:shape id="Grafik 15" o:spid="_x0000_s1029" type="#_x0000_t75" style="position:absolute;left:314325;width:130810;height:143510;visibility:visible;mso-wrap-style:square" o:gfxdata="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">
-                        <v:imagedata r:id="rId18" o:title="preregistered_small_color"/>
+                        <v:imagedata r:id="rId19" o:title="preregistered_small_color"/>
                       </v:shape>
                     </v:group>
                   </w:pict>
@@ -5456,7 +5469,7 @@
               </w:rPr>
               <w:t xml:space="preserve"> </w:t>
             </w:r>
-            <w:hyperlink r:id="rId30" w:history="1">
+            <w:hyperlink r:id="rId31" w:history="1">
               <w:r>
                 <w:rPr>
                   <w:rStyle w:val="Hyperlink"/>
@@ -5478,7 +5491,7 @@
               </w:rPr>
               <w:t xml:space="preserve">Preregistration and study materials: </w:t>
             </w:r>
-            <w:hyperlink r:id="rId31" w:history="1">
+            <w:hyperlink r:id="rId32" w:history="1">
               <w:r>
                 <w:rPr>
                   <w:rStyle w:val="Hyperlink"/>
@@ -5545,7 +5558,7 @@
                                 </pic:cNvPicPr>
                               </pic:nvPicPr>
                               <pic:blipFill>
-                                <a:blip r:embed="rId13" cstate="print">
+                                <a:blip r:embed="rId14" cstate="print">
                                   <a:extLst>
                                     <a:ext uri="{28A0092B-C50C-407E-A947-70E740481C1C}">
                                       <a14:useLocalDpi xmlns:a14="http://schemas.microsoft.com/office/drawing/2010/main" val="0"/>
@@ -5579,7 +5592,7 @@
                                 </pic:cNvPicPr>
                               </pic:nvPicPr>
                               <pic:blipFill>
-                                <a:blip r:embed="rId14" cstate="print">
+                                <a:blip r:embed="rId15" cstate="print">
                                   <a:extLst>
                                     <a:ext uri="{28A0092B-C50C-407E-A947-70E740481C1C}">
                                       <a14:useLocalDpi xmlns:a14="http://schemas.microsoft.com/office/drawing/2010/main" val="0"/>
@@ -5613,11 +5626,11 @@
                                 </pic:cNvPicPr>
                               </pic:nvPicPr>
                               <pic:blipFill>
-                                <a:blip r:embed="rId32" cstate="print">
+                                <a:blip r:embed="rId33" cstate="print">
                                   <a:extLst>
                                     <a:ext uri="{BEBA8EAE-BF5A-486C-A8C5-ECC9F3942E4B}">
                                       <a14:imgProps xmlns:a14="http://schemas.microsoft.com/office/drawing/2010/main">
-                                        <a14:imgLayer r:embed="rId33">
+                                        <a14:imgLayer r:embed="rId34">
                                           <a14:imgEffect>
                                             <a14:brightnessContrast bright="40000" contrast="40000"/>
                                           </a14:imgEffect>
@@ -5656,15 +5669,15 @@
                 </mc:Choice>
                 <mc:Fallback>
                   <w:pict>
-                    <v:group w14:anchorId="7F2CB8BC" id="Gruppieren 26" o:spid="_x0000_s1026" style="position:absolute;margin-left:-2.7pt;margin-top:.6pt;width:35.05pt;height:11.3pt;z-index:251662848" coordsize="445135,143510" o:gfxdata="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">
+                    <v:group w14:anchorId="34780880" id="Gruppieren 26" o:spid="_x0000_s1026" style="position:absolute;margin-left:-2.7pt;margin-top:.6pt;width:35.05pt;height:11.3pt;z-index:251662848" coordsize="445135,143510" o:gfxdata="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">
                       <v:shape id="Grafik 34" o:spid="_x0000_s1027" type="#_x0000_t75" style="position:absolute;width:130810;height:143510;visibility:visible;mso-wrap-style:square" o:gfxdata="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">
-                        <v:imagedata r:id="rId16" o:title="materials_small_color"/>
+                        <v:imagedata r:id="rId17" o:title="materials_small_color"/>
                       </v:shape>
                       <v:shape id="Grafik 35" o:spid="_x0000_s1028" type="#_x0000_t75" style="position:absolute;left:161925;width:130810;height:143510;visibility:visible;mso-wrap-style:square" o:gfxdata="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">
-                        <v:imagedata r:id="rId17" o:title="data_small_color"/>
+                        <v:imagedata r:id="rId18" o:title="data_small_color"/>
                       </v:shape>
                       <v:shape id="Grafik 36" o:spid="_x0000_s1029" type="#_x0000_t75" style="position:absolute;left:314325;width:130810;height:143510;visibility:visible;mso-wrap-style:square" o:gfxdata="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">
-                        <v:imagedata r:id="rId34" o:title="preregistered_small_color"/>
+                        <v:imagedata r:id="rId35" o:title="preregistered_small_color"/>
                       </v:shape>
                     </v:group>
                   </w:pict>
@@ -5762,7 +5775,7 @@
               </w:rPr>
               <w:t xml:space="preserve">. </w:t>
             </w:r>
-            <w:hyperlink r:id="rId35" w:history="1">
+            <w:hyperlink r:id="rId36" w:history="1">
               <w:r>
                 <w:rPr>
                   <w:rStyle w:val="Hyperlink"/>
@@ -5786,7 +5799,7 @@
               </w:rPr>
               <w:t xml:space="preserve">Preregistration and study materials: </w:t>
             </w:r>
-            <w:hyperlink r:id="rId36" w:history="1">
+            <w:hyperlink r:id="rId37" w:history="1">
               <w:r>
                 <w:rPr>
                   <w:rStyle w:val="Hyperlink"/>
@@ -5856,7 +5869,7 @@
                                 </pic:cNvPicPr>
                               </pic:nvPicPr>
                               <pic:blipFill>
-                                <a:blip r:embed="rId13" cstate="print">
+                                <a:blip r:embed="rId14" cstate="print">
                                   <a:extLst>
                                     <a:ext uri="{28A0092B-C50C-407E-A947-70E740481C1C}">
                                       <a14:useLocalDpi xmlns:a14="http://schemas.microsoft.com/office/drawing/2010/main" val="0"/>
@@ -5890,7 +5903,7 @@
                                 </pic:cNvPicPr>
                               </pic:nvPicPr>
                               <pic:blipFill>
-                                <a:blip r:embed="rId14" cstate="print">
+                                <a:blip r:embed="rId15" cstate="print">
                                   <a:extLst>
                                     <a:ext uri="{28A0092B-C50C-407E-A947-70E740481C1C}">
                                       <a14:useLocalDpi xmlns:a14="http://schemas.microsoft.com/office/drawing/2010/main" val="0"/>
@@ -5927,12 +5940,12 @@
                 </mc:Choice>
                 <mc:Fallback>
                   <w:pict>
-                    <v:group w14:anchorId="6067B7F4" id="Gruppieren 16" o:spid="_x0000_s1026" style="position:absolute;margin-left:-1.7pt;margin-top:.3pt;width:23.05pt;height:11.3pt;z-index:251648512;mso-width-relative:margin" coordsize="292735,143510" o:gfxdata="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">
+                    <v:group w14:anchorId="2FA28AA8" id="Gruppieren 16" o:spid="_x0000_s1026" style="position:absolute;margin-left:-1.7pt;margin-top:.3pt;width:23.05pt;height:11.3pt;z-index:251648512;mso-width-relative:margin" coordsize="292735,143510" o:gfxdata="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">
                       <v:shape id="Grafik 17" o:spid="_x0000_s1027" type="#_x0000_t75" style="position:absolute;width:130810;height:143510;visibility:visible;mso-wrap-style:square" o:gfxdata="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">
-                        <v:imagedata r:id="rId16" o:title="materials_small_color"/>
+                        <v:imagedata r:id="rId17" o:title="materials_small_color"/>
                       </v:shape>
                       <v:shape id="Grafik 18" o:spid="_x0000_s1028" type="#_x0000_t75" style="position:absolute;left:161925;width:130810;height:143510;visibility:visible;mso-wrap-style:square" o:gfxdata="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">
-                        <v:imagedata r:id="rId17" o:title="data_small_color"/>
+                        <v:imagedata r:id="rId18" o:title="data_small_color"/>
                       </v:shape>
                     </v:group>
                   </w:pict>
@@ -5987,7 +6000,7 @@
               </w:rPr>
               <w:t xml:space="preserve">(1), 115-134. </w:t>
             </w:r>
-            <w:hyperlink r:id="rId37" w:history="1">
+            <w:hyperlink r:id="rId38" w:history="1">
               <w:r>
                 <w:rPr>
                   <w:rStyle w:val="Hyperlink"/>
@@ -6004,7 +6017,7 @@
               </w:rPr>
               <w:t xml:space="preserve">. Study materials: </w:t>
             </w:r>
-            <w:hyperlink r:id="rId38" w:history="1">
+            <w:hyperlink r:id="rId39" w:history="1">
               <w:r>
                 <w:rPr>
                   <w:rStyle w:val="Hyperlink"/>
@@ -6077,7 +6090,7 @@
                                 </pic:cNvPicPr>
                               </pic:nvPicPr>
                               <pic:blipFill>
-                                <a:blip r:embed="rId13" cstate="print">
+                                <a:blip r:embed="rId14" cstate="print">
                                   <a:extLst>
                                     <a:ext uri="{28A0092B-C50C-407E-A947-70E740481C1C}">
                                       <a14:useLocalDpi xmlns:a14="http://schemas.microsoft.com/office/drawing/2010/main" val="0"/>
@@ -6111,7 +6124,7 @@
                                 </pic:cNvPicPr>
                               </pic:nvPicPr>
                               <pic:blipFill>
-                                <a:blip r:embed="rId14" cstate="print">
+                                <a:blip r:embed="rId15" cstate="print">
                                   <a:extLst>
                                     <a:ext uri="{28A0092B-C50C-407E-A947-70E740481C1C}">
                                       <a14:useLocalDpi xmlns:a14="http://schemas.microsoft.com/office/drawing/2010/main" val="0"/>
@@ -6148,12 +6161,12 @@
                 </mc:Choice>
                 <mc:Fallback>
                   <w:pict>
-                    <v:group w14:anchorId="38ACBEC3" id="Gruppieren 23" o:spid="_x0000_s1026" style="position:absolute;margin-left:-1.75pt;margin-top:.25pt;width:23.05pt;height:11.3pt;z-index:251652096;mso-width-relative:margin" coordsize="292735,143510" o:gfxdata="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">
+                    <v:group w14:anchorId="4E74DF3F" id="Gruppieren 23" o:spid="_x0000_s1026" style="position:absolute;margin-left:-1.75pt;margin-top:.25pt;width:23.05pt;height:11.3pt;z-index:251652096;mso-width-relative:margin" coordsize="292735,143510" o:gfxdata="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">
                       <v:shape id="Grafik 24" o:spid="_x0000_s1027" type="#_x0000_t75" style="position:absolute;width:130810;height:143510;visibility:visible;mso-wrap-style:square" o:gfxdata="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">
-                        <v:imagedata r:id="rId16" o:title="materials_small_color"/>
+                        <v:imagedata r:id="rId17" o:title="materials_small_color"/>
                       </v:shape>
                       <v:shape id="Grafik 25" o:spid="_x0000_s1028" type="#_x0000_t75" style="position:absolute;left:161925;width:130810;height:143510;visibility:visible;mso-wrap-style:square" o:gfxdata="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">
-                        <v:imagedata r:id="rId17" o:title="data_small_color"/>
+                        <v:imagedata r:id="rId18" o:title="data_small_color"/>
                       </v:shape>
                     </v:group>
                   </w:pict>
@@ -6272,7 +6285,7 @@
               </w:rPr>
               <w:t xml:space="preserve"> </w:t>
             </w:r>
-            <w:hyperlink r:id="rId39" w:history="1">
+            <w:hyperlink r:id="rId40" w:history="1">
               <w:r>
                 <w:rPr>
                   <w:rStyle w:val="Hyperlink"/>
@@ -6289,7 +6302,7 @@
               </w:rPr>
               <w:t xml:space="preserve">. Study materials: </w:t>
             </w:r>
-            <w:hyperlink r:id="rId40" w:history="1">
+            <w:hyperlink r:id="rId41" w:history="1">
               <w:r>
                 <w:rPr>
                   <w:rStyle w:val="Hyperlink"/>
@@ -6360,7 +6373,7 @@
                                 </pic:cNvPicPr>
                               </pic:nvPicPr>
                               <pic:blipFill>
-                                <a:blip r:embed="rId13" cstate="print">
+                                <a:blip r:embed="rId14" cstate="print">
                                   <a:extLst>
                                     <a:ext uri="{28A0092B-C50C-407E-A947-70E740481C1C}">
                                       <a14:useLocalDpi xmlns:a14="http://schemas.microsoft.com/office/drawing/2010/main" val="0"/>
@@ -6394,7 +6407,7 @@
                                 </pic:cNvPicPr>
                               </pic:nvPicPr>
                               <pic:blipFill>
-                                <a:blip r:embed="rId14" cstate="print">
+                                <a:blip r:embed="rId15" cstate="print">
                                   <a:extLst>
                                     <a:ext uri="{28A0092B-C50C-407E-A947-70E740481C1C}">
                                       <a14:useLocalDpi xmlns:a14="http://schemas.microsoft.com/office/drawing/2010/main" val="0"/>
@@ -6428,7 +6441,7 @@
                                 </pic:cNvPicPr>
                               </pic:nvPicPr>
                               <pic:blipFill>
-                                <a:blip r:embed="rId15" cstate="print">
+                                <a:blip r:embed="rId16" cstate="print">
                                   <a:extLst>
                                     <a:ext uri="{28A0092B-C50C-407E-A947-70E740481C1C}">
                                       <a14:useLocalDpi xmlns:a14="http://schemas.microsoft.com/office/drawing/2010/main" val="0"/>
@@ -6462,15 +6475,15 @@
                 </mc:Choice>
                 <mc:Fallback>
                   <w:pict>
-                    <v:group w14:anchorId="40ECABB2" id="Gruppieren 6" o:spid="_x0000_s1026" style="position:absolute;margin-left:-1.95pt;margin-top:.35pt;width:35.05pt;height:11.3pt;z-index:251657728" coordsize="445135,143510" o:gfxdata="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">
+                    <v:group w14:anchorId="64539709" id="Gruppieren 6" o:spid="_x0000_s1026" style="position:absolute;margin-left:-1.95pt;margin-top:.35pt;width:35.05pt;height:11.3pt;z-index:251657728" coordsize="445135,143510" o:gfxdata="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">
                       <v:shape id="Grafik 5" o:spid="_x0000_s1027" type="#_x0000_t75" style="position:absolute;width:130810;height:143510;visibility:visible;mso-wrap-style:square" o:gfxdata="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">
-                        <v:imagedata r:id="rId16" o:title="materials_small_color"/>
+                        <v:imagedata r:id="rId17" o:title="materials_small_color"/>
                       </v:shape>
                       <v:shape id="Grafik 4" o:spid="_x0000_s1028" type="#_x0000_t75" style="position:absolute;left:161925;width:130810;height:143510;visibility:visible;mso-wrap-style:square" o:gfxdata="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">
-                        <v:imagedata r:id="rId17" o:title="data_small_color"/>
+                        <v:imagedata r:id="rId18" o:title="data_small_color"/>
                       </v:shape>
                       <v:shape id="Grafik 3" o:spid="_x0000_s1029" type="#_x0000_t75" style="position:absolute;left:314325;width:130810;height:143510;visibility:visible;mso-wrap-style:square" o:gfxdata="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">
-                        <v:imagedata r:id="rId18" o:title="preregistered_small_color"/>
+                        <v:imagedata r:id="rId19" o:title="preregistered_small_color"/>
                       </v:shape>
                     </v:group>
                   </w:pict>
@@ -6512,7 +6525,7 @@
               </w:rPr>
               <w:t xml:space="preserve">, 306–324. </w:t>
             </w:r>
-            <w:hyperlink r:id="rId41" w:history="1">
+            <w:hyperlink r:id="rId42" w:history="1">
               <w:r>
                 <w:rPr>
                   <w:rStyle w:val="Hyperlink"/>
@@ -6558,7 +6571,7 @@
               </w:rPr>
               <w:t xml:space="preserve"> </w:t>
             </w:r>
-            <w:hyperlink r:id="rId42" w:history="1">
+            <w:hyperlink r:id="rId43" w:history="1">
               <w:r>
                 <w:rPr>
                   <w:rStyle w:val="Hyperlink"/>
@@ -6619,7 +6632,7 @@
                                 </pic:cNvPicPr>
                               </pic:nvPicPr>
                               <pic:blipFill>
-                                <a:blip r:embed="rId13" cstate="print">
+                                <a:blip r:embed="rId14" cstate="print">
                                   <a:extLst>
                                     <a:ext uri="{28A0092B-C50C-407E-A947-70E740481C1C}">
                                       <a14:useLocalDpi xmlns:a14="http://schemas.microsoft.com/office/drawing/2010/main" val="0"/>
@@ -6653,7 +6666,7 @@
                                 </pic:cNvPicPr>
                               </pic:nvPicPr>
                               <pic:blipFill>
-                                <a:blip r:embed="rId14" cstate="print">
+                                <a:blip r:embed="rId15" cstate="print">
                                   <a:extLst>
                                     <a:ext uri="{28A0092B-C50C-407E-A947-70E740481C1C}">
                                       <a14:useLocalDpi xmlns:a14="http://schemas.microsoft.com/office/drawing/2010/main" val="0"/>
@@ -6690,12 +6703,12 @@
                 </mc:Choice>
                 <mc:Fallback>
                   <w:pict>
-                    <v:group w14:anchorId="4D9BECEE" id="Gruppieren 7" o:spid="_x0000_s1026" style="position:absolute;margin-left:-1.75pt;margin-top:.65pt;width:23.05pt;height:11.3pt;z-index:251663872;mso-width-relative:margin" coordsize="292735,143510" o:gfxdata="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">
+                    <v:group w14:anchorId="1F713425" id="Gruppieren 7" o:spid="_x0000_s1026" style="position:absolute;margin-left:-1.75pt;margin-top:.65pt;width:23.05pt;height:11.3pt;z-index:251663872;mso-width-relative:margin" coordsize="292735,143510" o:gfxdata="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">
                       <v:shape id="Grafik 8" o:spid="_x0000_s1027" type="#_x0000_t75" style="position:absolute;width:130810;height:143510;visibility:visible;mso-wrap-style:square" o:gfxdata="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">
-                        <v:imagedata r:id="rId16" o:title="materials_small_color"/>
+                        <v:imagedata r:id="rId17" o:title="materials_small_color"/>
                       </v:shape>
                       <v:shape id="Grafik 9" o:spid="_x0000_s1028" type="#_x0000_t75" style="position:absolute;left:161925;width:130810;height:143510;visibility:visible;mso-wrap-style:square" o:gfxdata="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">
-                        <v:imagedata r:id="rId17" o:title="data_small_color"/>
+                        <v:imagedata r:id="rId18" o:title="data_small_color"/>
                       </v:shape>
                     </v:group>
                   </w:pict>
@@ -6745,7 +6758,7 @@
               </w:rPr>
               <w:t xml:space="preserve">Open data and study materials: </w:t>
             </w:r>
-            <w:hyperlink r:id="rId43" w:history="1">
+            <w:hyperlink r:id="rId44" w:history="1">
               <w:r>
                 <w:rPr>
                   <w:rStyle w:val="Hyperlink"/>
@@ -6837,7 +6850,7 @@
               </w:rPr>
               <w:t xml:space="preserve">. Trier, Germany: Center for Research Data in Psychology PsychData of the Leibniz Institute for Psychology Information ZPID. </w:t>
             </w:r>
-            <w:hyperlink r:id="rId44" w:history="1">
+            <w:hyperlink r:id="rId45" w:history="1">
               <w:r>
                 <w:rPr>
                   <w:rStyle w:val="Hyperlink"/>
@@ -6890,7 +6903,7 @@
               </w:rPr>
               <w:t xml:space="preserve">. Trier, Germany: Center for Research Data in Psychology PsychData of the Leibniz Institute for Psychology Information ZPID. </w:t>
             </w:r>
-            <w:hyperlink r:id="rId45" w:history="1">
+            <w:hyperlink r:id="rId46" w:history="1">
               <w:r>
                 <w:rPr>
                   <w:rStyle w:val="Hyperlink"/>
@@ -7008,7 +7021,7 @@
               </w:rPr>
               <w:t xml:space="preserve">. </w:t>
             </w:r>
-            <w:hyperlink r:id="rId46" w:history="1">
+            <w:hyperlink r:id="rId47" w:history="1">
               <w:r>
                 <w:rPr>
                   <w:rStyle w:val="Hyperlink"/>
@@ -7153,7 +7166,7 @@
               </w:rPr>
               <w:t xml:space="preserve">Ludwig-Maximilians-Universität München. </w:t>
             </w:r>
-            <w:hyperlink r:id="rId47" w:history="1">
+            <w:hyperlink r:id="rId48" w:history="1">
               <w:r>
                 <w:rPr>
                   <w:rStyle w:val="Hyperlink"/>
@@ -7345,7 +7358,7 @@
               </w:rPr>
               <w:t xml:space="preserve">. </w:t>
             </w:r>
-            <w:hyperlink r:id="rId48" w:history="1">
+            <w:hyperlink r:id="rId49" w:history="1">
               <w:r>
                 <w:rPr>
                   <w:rStyle w:val="Hyperlink"/>
@@ -7408,7 +7421,7 @@
               </w:rPr>
               <w:t xml:space="preserve"> </w:t>
             </w:r>
-            <w:hyperlink r:id="rId49" w:history="1">
+            <w:hyperlink r:id="rId50" w:history="1">
               <w:r>
                 <w:rPr>
                   <w:rStyle w:val="Hyperlink"/>
@@ -9975,7 +9988,23 @@
                 <w:b/>
                 <w:lang w:val="en-US"/>
               </w:rPr>
-              <w:t xml:space="preserve">for the supervision of </w:t>
+              <w:t xml:space="preserve">for </w:t>
+            </w:r>
+            <w:r>
+              <w:rPr>
+                <w:rFonts w:cstheme="minorHAnsi"/>
+                <w:b/>
+                <w:lang w:val="en-US"/>
+              </w:rPr>
+              <w:t xml:space="preserve">supporting </w:t>
+            </w:r>
+            <w:r>
+              <w:rPr>
+                <w:rFonts w:cstheme="minorHAnsi"/>
+                <w:b/>
+                <w:lang w:val="en-US"/>
+              </w:rPr>
+              <w:t xml:space="preserve">the supervision of </w:t>
             </w:r>
             <w:r>
               <w:rPr>
@@ -11184,7 +11213,15 @@
                 <w:b/>
                 <w:lang w:val="en-US"/>
               </w:rPr>
-              <w:t xml:space="preserve">1x Assistance to “Statistics I” </w:t>
+              <w:t>2</w:t>
+            </w:r>
+            <w:r>
+              <w:rPr>
+                <w:rFonts w:cstheme="minorHAnsi"/>
+                <w:b/>
+                <w:lang w:val="en-US"/>
+              </w:rPr>
+              <w:t xml:space="preserve">x Assistance to “Statistics I” </w:t>
             </w:r>
             <w:r>
               <w:rPr>
@@ -13544,23 +13581,24 @@
                 <w:color w:val="1F497D" w:themeColor="text2"/>
                 <w:lang w:val="en-US"/>
               </w:rPr>
-              <w:t>Active member of the Open Science Committee</w:t>
-            </w:r>
-            <w:r>
-              <w:rPr>
-                <w:rFonts w:cstheme="minorHAnsi"/>
+              <w:t xml:space="preserve">Active member of the Open Science </w:t>
+            </w:r>
+            <w:r>
+              <w:rPr>
+                <w:rFonts w:cstheme="minorHAnsi"/>
+                <w:b/>
                 <w:color w:val="1F497D" w:themeColor="text2"/>
                 <w:lang w:val="en-US"/>
               </w:rPr>
+              <w:t>Initiative in Psychology</w:t>
+            </w:r>
+            <w:r>
+              <w:rPr>
+                <w:rFonts w:cstheme="minorHAnsi"/>
+                <w:color w:val="1F497D" w:themeColor="text2"/>
+                <w:lang w:val="en-US"/>
+              </w:rPr>
               <w:t xml:space="preserve"> </w:t>
-            </w:r>
-            <w:r>
-              <w:rPr>
-                <w:rFonts w:cstheme="minorHAnsi"/>
-                <w:color w:val="1F497D" w:themeColor="text2"/>
-                <w:lang w:val="en-US"/>
-              </w:rPr>
-              <w:t xml:space="preserve">(for psychology) </w:t>
             </w:r>
             <w:r>
               <w:rPr>
@@ -14137,7 +14175,16 @@
                 <w:szCs w:val="22"/>
                 <w:lang w:val="en-US"/>
               </w:rPr>
-              <w:t>to the statistics book of</w:t>
+              <w:t>on</w:t>
+            </w:r>
+            <w:r>
+              <w:rPr>
+                <w:rFonts w:asciiTheme="minorHAnsi" w:hAnsiTheme="minorHAnsi" w:cstheme="minorHAnsi"/>
+                <w:sz w:val="22"/>
+                <w:szCs w:val="22"/>
+                <w:lang w:val="en-US"/>
+              </w:rPr>
+              <w:t xml:space="preserve"> the statistics book of</w:t>
             </w:r>
             <w:r>
               <w:rPr>
@@ -15016,7 +15063,25 @@
                 <w:szCs w:val="22"/>
                 <w:lang w:val="en-US"/>
               </w:rPr>
-              <w:t xml:space="preserve">re-conference Workshop </w:t>
+              <w:t xml:space="preserve">re-conference </w:t>
+            </w:r>
+            <w:r>
+              <w:rPr>
+                <w:rFonts w:asciiTheme="minorHAnsi" w:hAnsiTheme="minorHAnsi" w:cstheme="minorHAnsi"/>
+                <w:sz w:val="22"/>
+                <w:szCs w:val="22"/>
+                <w:lang w:val="en-US"/>
+              </w:rPr>
+              <w:t>w</w:t>
+            </w:r>
+            <w:r>
+              <w:rPr>
+                <w:rFonts w:asciiTheme="minorHAnsi" w:hAnsiTheme="minorHAnsi" w:cstheme="minorHAnsi"/>
+                <w:sz w:val="22"/>
+                <w:szCs w:val="22"/>
+                <w:lang w:val="en-US"/>
+              </w:rPr>
+              <w:t xml:space="preserve">orkshop </w:t>
             </w:r>
             <w:r>
               <w:rPr>
@@ -15708,7 +15773,25 @@
                 <w:szCs w:val="22"/>
                 <w:lang w:val="en-US"/>
               </w:rPr>
-              <w:t>: Workshop by Dani</w:t>
+              <w:t xml:space="preserve">: </w:t>
+            </w:r>
+            <w:r>
+              <w:rPr>
+                <w:rFonts w:asciiTheme="minorHAnsi" w:hAnsiTheme="minorHAnsi" w:cstheme="minorHAnsi"/>
+                <w:sz w:val="22"/>
+                <w:szCs w:val="22"/>
+                <w:lang w:val="en-US"/>
+              </w:rPr>
+              <w:t>w</w:t>
+            </w:r>
+            <w:r>
+              <w:rPr>
+                <w:rFonts w:asciiTheme="minorHAnsi" w:hAnsiTheme="minorHAnsi" w:cstheme="minorHAnsi"/>
+                <w:sz w:val="22"/>
+                <w:szCs w:val="22"/>
+                <w:lang w:val="en-US"/>
+              </w:rPr>
+              <w:t>orkshop by Dani</w:t>
             </w:r>
             <w:r>
               <w:rPr>
@@ -19069,7 +19152,7 @@
           </mc:Choice>
           <mc:Fallback>
             <w:pict>
-              <v:line w14:anchorId="6A3DB851" id="Gerade Verbindung 42" o:spid="_x0000_s1026" style="position:absolute;z-index:251661312;visibility:visible;mso-wrap-style:square;mso-width-percent:0;mso-wrap-distance-left:9pt;mso-wrap-distance-top:0;mso-wrap-distance-right:9pt;mso-wrap-distance-bottom:0;mso-position-horizontal:absolute;mso-position-horizontal-relative:text;mso-position-vertical:absolute;mso-position-vertical-relative:text;mso-width-percent:0;mso-width-relative:margin" from="-1.7pt,23.9pt" to="482.3pt,23.9pt" o:gfxdata="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" strokecolor="#4579b8 [3044]"/>
+              <v:line w14:anchorId="5E20E30B" id="Gerade Verbindung 42" o:spid="_x0000_s1026" style="position:absolute;z-index:251661312;visibility:visible;mso-wrap-style:square;mso-width-percent:0;mso-wrap-distance-left:9pt;mso-wrap-distance-top:0;mso-wrap-distance-right:9pt;mso-wrap-distance-bottom:0;mso-position-horizontal:absolute;mso-position-horizontal-relative:text;mso-position-vertical:absolute;mso-position-vertical-relative:text;mso-width-percent:0;mso-width-relative:margin" from="-1.7pt,23.9pt" to="482.3pt,23.9pt" o:gfxdata="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" strokecolor="#4579b8 [3044]"/>
             </w:pict>
           </mc:Fallback>
         </mc:AlternateContent>

</xml_diff>

<commit_message>
updated about, teaching and cv
</commit_message>
<xml_diff>
--- a/files/zygarhoffmann_cv.docx
+++ b/files/zygarhoffmann_cv.docx
@@ -1,6 +1,6 @@
 
 <file path=word/document.xml><?xml version="1.0" encoding="utf-8"?>
-<w:document xmlns:wpc="http://schemas.microsoft.com/office/word/2010/wordprocessingCanvas" xmlns:cx="http://schemas.microsoft.com/office/drawing/2014/chartex" xmlns:cx1="http://schemas.microsoft.com/office/drawing/2015/9/8/chartex" xmlns:cx2="http://schemas.microsoft.com/office/drawing/2015/10/21/chartex" xmlns:cx3="http://schemas.microsoft.com/office/drawing/2016/5/9/chartex" xmlns:cx4="http://schemas.microsoft.com/office/drawing/2016/5/10/chartex" xmlns:cx5="http://schemas.microsoft.com/office/drawing/2016/5/11/chartex" xmlns:cx6="http://schemas.microsoft.com/office/drawing/2016/5/12/chartex" xmlns:cx7="http://schemas.microsoft.com/office/drawing/2016/5/13/chartex" xmlns:cx8="http://schemas.microsoft.com/office/drawing/2016/5/14/chartex" xmlns:mc="http://schemas.openxmlformats.org/markup-compatibility/2006" xmlns:aink="http://schemas.microsoft.com/office/drawing/2016/ink" xmlns:am3d="http://schemas.microsoft.com/office/drawing/2017/model3d" xmlns:o="urn:schemas-microsoft-com:office:office" xmlns:oel="http://schemas.microsoft.com/office/2019/extlst" xmlns:r="http://schemas.openxmlformats.org/officeDocument/2006/relationships" xmlns:m="http://schemas.openxmlformats.org/officeDocument/2006/math" xmlns:v="urn:schemas-microsoft-com:vml" xmlns:wp14="http://schemas.microsoft.com/office/word/2010/wordprocessingDrawing" xmlns:wp="http://schemas.openxmlformats.org/drawingml/2006/wordprocessingDrawing" xmlns:w10="urn:schemas-microsoft-com:office:word" xmlns:w="http://schemas.openxmlformats.org/wordprocessingml/2006/main" xmlns:w14="http://schemas.microsoft.com/office/word/2010/wordml" xmlns:w15="http://schemas.microsoft.com/office/word/2012/wordml" xmlns:w16cex="http://schemas.microsoft.com/office/word/2018/wordml/cex" xmlns:w16cid="http://schemas.microsoft.com/office/word/2016/wordml/cid" xmlns:w16="http://schemas.microsoft.com/office/word/2018/wordml" xmlns:w16sdtdh="http://schemas.microsoft.com/office/word/2020/wordml/sdtdatahash" xmlns:w16se="http://schemas.microsoft.com/office/word/2015/wordml/symex" xmlns:wpg="http://schemas.microsoft.com/office/word/2010/wordprocessingGroup" xmlns:wpi="http://schemas.microsoft.com/office/word/2010/wordprocessingInk" xmlns:wne="http://schemas.microsoft.com/office/word/2006/wordml" xmlns:wps="http://schemas.microsoft.com/office/word/2010/wordprocessingShape" mc:Ignorable="w14 w15 w16se w16cid w16 w16cex w16sdtdh wp14">
+<w:document xmlns:wpc="http://schemas.microsoft.com/office/word/2010/wordprocessingCanvas" xmlns:cx="http://schemas.microsoft.com/office/drawing/2014/chartex" xmlns:cx1="http://schemas.microsoft.com/office/drawing/2015/9/8/chartex" xmlns:cx2="http://schemas.microsoft.com/office/drawing/2015/10/21/chartex" xmlns:cx3="http://schemas.microsoft.com/office/drawing/2016/5/9/chartex" xmlns:cx4="http://schemas.microsoft.com/office/drawing/2016/5/10/chartex" xmlns:cx5="http://schemas.microsoft.com/office/drawing/2016/5/11/chartex" xmlns:cx6="http://schemas.microsoft.com/office/drawing/2016/5/12/chartex" xmlns:cx7="http://schemas.microsoft.com/office/drawing/2016/5/13/chartex" xmlns:cx8="http://schemas.microsoft.com/office/drawing/2016/5/14/chartex" xmlns:mc="http://schemas.openxmlformats.org/markup-compatibility/2006" xmlns:aink="http://schemas.microsoft.com/office/drawing/2016/ink" xmlns:am3d="http://schemas.microsoft.com/office/drawing/2017/model3d" xmlns:o="urn:schemas-microsoft-com:office:office" xmlns:oel="http://schemas.microsoft.com/office/2019/extlst" xmlns:r="http://schemas.openxmlformats.org/officeDocument/2006/relationships" xmlns:m="http://schemas.openxmlformats.org/officeDocument/2006/math" xmlns:v="urn:schemas-microsoft-com:vml" xmlns:wp14="http://schemas.microsoft.com/office/word/2010/wordprocessingDrawing" xmlns:wp="http://schemas.openxmlformats.org/drawingml/2006/wordprocessingDrawing" xmlns:w10="urn:schemas-microsoft-com:office:word" xmlns:w="http://schemas.openxmlformats.org/wordprocessingml/2006/main" xmlns:w14="http://schemas.microsoft.com/office/word/2010/wordml" xmlns:w15="http://schemas.microsoft.com/office/word/2012/wordml" xmlns:w16cex="http://schemas.microsoft.com/office/word/2018/wordml/cex" xmlns:w16cid="http://schemas.microsoft.com/office/word/2016/wordml/cid" xmlns:w16="http://schemas.microsoft.com/office/word/2018/wordml" xmlns:w16du="http://schemas.microsoft.com/office/word/2023/wordml/word16du" xmlns:w16sdtdh="http://schemas.microsoft.com/office/word/2020/wordml/sdtdatahash" xmlns:w16se="http://schemas.microsoft.com/office/word/2015/wordml/symex" xmlns:wpg="http://schemas.microsoft.com/office/word/2010/wordprocessingGroup" xmlns:wpi="http://schemas.microsoft.com/office/word/2010/wordprocessingInk" xmlns:wne="http://schemas.microsoft.com/office/word/2006/wordml" xmlns:wps="http://schemas.microsoft.com/office/word/2010/wordprocessingShape" mc:Ignorable="w14 w15 w16se w16cid w16 w16cex w16sdtdh wp14">
   <w:body>
     <w:p>
       <w:pPr>
@@ -47,7 +47,7 @@
           <w:szCs w:val="28"/>
           <w:lang w:val="fr-FR"/>
         </w:rPr>
-        <w:t>April</w:t>
+        <w:t>June</w:t>
       </w:r>
       <w:r>
         <w:rPr>
@@ -134,7 +134,7 @@
           </mc:Choice>
           <mc:Fallback>
             <w:pict>
-              <v:line w14:anchorId="1C281075" id="Gerade Verbindung 2" o:spid="_x0000_s1026" style="position:absolute;flip:y;z-index:251652608;visibility:visible;mso-wrap-style:square;mso-width-percent:0;mso-height-percent:0;mso-wrap-distance-left:9pt;mso-wrap-distance-top:0;mso-wrap-distance-right:9pt;mso-wrap-distance-bottom:0;mso-position-horizontal:absolute;mso-position-horizontal-relative:text;mso-position-vertical:absolute;mso-position-vertical-relative:text;mso-width-percent:0;mso-height-percent:0;mso-width-relative:margin;mso-height-relative:margin" from=".3pt,2.8pt" to="464.55pt,2.8pt" o:gfxdata="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" strokecolor="#4579b8 [3044]"/>
+              <v:line w14:anchorId="06FDABA9" id="Gerade Verbindung 2" o:spid="_x0000_s1026" style="position:absolute;flip:y;z-index:251652608;visibility:visible;mso-wrap-style:square;mso-width-percent:0;mso-height-percent:0;mso-wrap-distance-left:9pt;mso-wrap-distance-top:0;mso-wrap-distance-right:9pt;mso-wrap-distance-bottom:0;mso-position-horizontal:absolute;mso-position-horizontal-relative:text;mso-position-vertical:absolute;mso-position-vertical-relative:text;mso-width-percent:0;mso-height-percent:0;mso-width-relative:margin;mso-height-relative:margin" from=".3pt,2.8pt" to="464.55pt,2.8pt" o:gfxdata="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" strokecolor="#4579b8 [3044]"/>
             </w:pict>
           </mc:Fallback>
         </mc:AlternateContent>
@@ -651,7 +651,7 @@
           </mc:Choice>
           <mc:Fallback>
             <w:pict>
-              <v:line w14:anchorId="0341FC9E" id="Gerade Verbindung 2" o:spid="_x0000_s1026" style="position:absolute;flip:y;z-index:251658752;visibility:visible;mso-wrap-style:square;mso-width-percent:0;mso-height-percent:0;mso-wrap-distance-left:9pt;mso-wrap-distance-top:0;mso-wrap-distance-right:9pt;mso-wrap-distance-bottom:0;mso-position-horizontal:absolute;mso-position-horizontal-relative:text;mso-position-vertical:absolute;mso-position-vertical-relative:text;mso-width-percent:0;mso-height-percent:0;mso-width-relative:margin;mso-height-relative:margin" from="0,-.05pt" to="464.25pt,-.05pt" o:gfxdata="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" strokecolor="#4579b8 [3044]"/>
+              <v:line w14:anchorId="3FB043B8" id="Gerade Verbindung 2" o:spid="_x0000_s1026" style="position:absolute;flip:y;z-index:251658752;visibility:visible;mso-wrap-style:square;mso-width-percent:0;mso-height-percent:0;mso-wrap-distance-left:9pt;mso-wrap-distance-top:0;mso-wrap-distance-right:9pt;mso-wrap-distance-bottom:0;mso-position-horizontal:absolute;mso-position-horizontal-relative:text;mso-position-vertical:absolute;mso-position-vertical-relative:text;mso-width-percent:0;mso-height-percent:0;mso-width-relative:margin;mso-height-relative:margin" from="0,-.05pt" to="464.25pt,-.05pt" o:gfxdata="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" strokecolor="#4579b8 [3044]"/>
             </w:pict>
           </mc:Fallback>
         </mc:AlternateContent>
@@ -1088,7 +1088,7 @@
                 </mc:Choice>
                 <mc:Fallback>
                   <w:pict>
-                    <v:shapetype w14:anchorId="2F9C53F3" id="_x0000_t120" coordsize="21600,21600" o:spt="120" path="m10800,qx,10800,10800,21600,21600,10800,10800,xe">
+                    <v:shapetype w14:anchorId="0757AFBD" id="_x0000_t120" coordsize="21600,21600" o:spt="120" path="m10800,qx,10800,10800,21600,21600,10800,10800,xe">
                       <v:path gradientshapeok="t" o:connecttype="custom" o:connectlocs="10800,0;3163,3163;0,10800;3163,18437;10800,21600;18437,18437;21600,10800;18437,3163" textboxrect="3163,3163,18437,18437"/>
                     </v:shapetype>
                     <v:shape id="Flussdiagramm: Verbinder 33" o:spid="_x0000_s1026" type="#_x0000_t120" style="position:absolute;margin-left:90.65pt;margin-top:8.6pt;width:3.1pt;height:3.1pt;z-index:251661824;visibility:visible;mso-wrap-style:square;mso-width-percent:0;mso-height-percent:0;mso-wrap-distance-left:9pt;mso-wrap-distance-top:0;mso-wrap-distance-right:9pt;mso-wrap-distance-bottom:0;mso-position-horizontal:absolute;mso-position-horizontal-relative:text;mso-position-vertical:absolute;mso-position-vertical-relative:text;mso-width-percent:0;mso-height-percent:0;mso-width-relative:margin;mso-height-relative:margin;v-text-anchor:middle" o:gfxdata="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" fillcolor="black [3200]" strokecolor="black [1600]" strokeweight="2pt"/>
@@ -1932,7 +1932,7 @@
                 </mc:Choice>
                 <mc:Fallback>
                   <w:pict>
-                    <v:shape w14:anchorId="0900D3A6" id="Flussdiagramm: Verbinder 31" o:spid="_x0000_s1026" type="#_x0000_t120" style="position:absolute;margin-left:90.15pt;margin-top:7.95pt;width:3.1pt;height:3.1pt;z-index:251653632;visibility:visible;mso-wrap-style:square;mso-width-percent:0;mso-height-percent:0;mso-wrap-distance-left:9pt;mso-wrap-distance-top:0;mso-wrap-distance-right:9pt;mso-wrap-distance-bottom:0;mso-position-horizontal:absolute;mso-position-horizontal-relative:text;mso-position-vertical:absolute;mso-position-vertical-relative:text;mso-width-percent:0;mso-height-percent:0;mso-width-relative:margin;mso-height-relative:margin;v-text-anchor:middle" o:gfxdata="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" fillcolor="black [3200]" strokecolor="black [1600]" strokeweight="2pt"/>
+                    <v:shape w14:anchorId="5F64737E" id="Flussdiagramm: Verbinder 31" o:spid="_x0000_s1026" type="#_x0000_t120" style="position:absolute;margin-left:90.15pt;margin-top:7.95pt;width:3.1pt;height:3.1pt;z-index:251653632;visibility:visible;mso-wrap-style:square;mso-width-percent:0;mso-height-percent:0;mso-wrap-distance-left:9pt;mso-wrap-distance-top:0;mso-wrap-distance-right:9pt;mso-wrap-distance-bottom:0;mso-position-horizontal:absolute;mso-position-horizontal-relative:text;mso-position-vertical:absolute;mso-position-vertical-relative:text;mso-width-percent:0;mso-height-percent:0;mso-width-relative:margin;mso-height-relative:margin;v-text-anchor:middle" o:gfxdata="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" fillcolor="black [3200]" strokecolor="black [1600]" strokeweight="2pt"/>
                   </w:pict>
                 </mc:Fallback>
               </mc:AlternateContent>
@@ -2097,7 +2097,7 @@
                 </mc:Choice>
                 <mc:Fallback>
                   <w:pict>
-                    <v:shape w14:anchorId="0117EB49" id="Flussdiagramm: Verbinder 32" o:spid="_x0000_s1026" type="#_x0000_t120" style="position:absolute;margin-left:90.65pt;margin-top:9.45pt;width:3.1pt;height:3.1pt;z-index:251659776;visibility:visible;mso-wrap-style:square;mso-width-percent:0;mso-height-percent:0;mso-wrap-distance-left:9pt;mso-wrap-distance-top:0;mso-wrap-distance-right:9pt;mso-wrap-distance-bottom:0;mso-position-horizontal:absolute;mso-position-horizontal-relative:text;mso-position-vertical:absolute;mso-position-vertical-relative:text;mso-width-percent:0;mso-height-percent:0;mso-width-relative:margin;mso-height-relative:margin;v-text-anchor:middle" o:gfxdata="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" fillcolor="black [3200]" strokecolor="black [1600]" strokeweight="2pt"/>
+                    <v:shape w14:anchorId="3323F31B" id="Flussdiagramm: Verbinder 32" o:spid="_x0000_s1026" type="#_x0000_t120" style="position:absolute;margin-left:90.65pt;margin-top:9.45pt;width:3.1pt;height:3.1pt;z-index:251659776;visibility:visible;mso-wrap-style:square;mso-width-percent:0;mso-height-percent:0;mso-wrap-distance-left:9pt;mso-wrap-distance-top:0;mso-wrap-distance-right:9pt;mso-wrap-distance-bottom:0;mso-position-horizontal:absolute;mso-position-horizontal-relative:text;mso-position-vertical:absolute;mso-position-vertical-relative:text;mso-width-percent:0;mso-height-percent:0;mso-width-relative:margin;mso-height-relative:margin;v-text-anchor:middle" o:gfxdata="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" fillcolor="black [3200]" strokecolor="black [1600]" strokeweight="2pt"/>
                   </w:pict>
                 </mc:Fallback>
               </mc:AlternateContent>
@@ -3887,7 +3887,7 @@
                 </mc:Choice>
                 <mc:Fallback>
                   <w:pict>
-                    <v:group w14:anchorId="2C0F3D9D" id="Gruppieren 44" o:spid="_x0000_s1026" style="position:absolute;margin-left:-2.2pt;margin-top:7.55pt;width:35.05pt;height:11.3pt;z-index:251666944" coordsize="445135,143510" o:gfxdata="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">
+                    <v:group w14:anchorId="3CCA384F" id="Gruppieren 44" o:spid="_x0000_s1026" style="position:absolute;margin-left:-2.2pt;margin-top:7.55pt;width:35.05pt;height:11.3pt;z-index:251666944" coordsize="445135,143510" o:gfxdata="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">
                       <v:shapetype id="_x0000_t75" coordsize="21600,21600" o:spt="75" o:preferrelative="t" path="m@4@5l@4@11@9@11@9@5xe" filled="f" stroked="f">
                         <v:stroke joinstyle="miter"/>
                         <v:formulas>
@@ -4188,7 +4188,7 @@
                 </mc:Choice>
                 <mc:Fallback>
                   <w:pict>
-                    <v:group w14:anchorId="4974F573" id="Gruppieren 39" o:spid="_x0000_s1026" style="position:absolute;margin-left:-1.4pt;margin-top:.9pt;width:35.05pt;height:11.3pt;z-index:251665920" coordsize="445135,143510" o:gfxdata="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">
+                    <v:group w14:anchorId="469578E3" id="Gruppieren 39" o:spid="_x0000_s1026" style="position:absolute;margin-left:-1.4pt;margin-top:.9pt;width:35.05pt;height:11.3pt;z-index:251665920" coordsize="445135,143510" o:gfxdata="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">
                       <v:shape id="Grafik 40" o:spid="_x0000_s1027" type="#_x0000_t75" style="position:absolute;width:130810;height:143510;visibility:visible;mso-wrap-style:square" o:gfxdata="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">
                         <v:imagedata r:id="rId17" o:title="materials_small_color"/>
                       </v:shape>
@@ -4421,7 +4421,7 @@
                 </mc:Choice>
                 <mc:Fallback>
                   <w:pict>
-                    <v:group w14:anchorId="79546977" id="Gruppieren 41" o:spid="_x0000_s1026" style="position:absolute;margin-left:-.3pt;margin-top:.35pt;width:23.05pt;height:11.3pt;z-index:251664896;mso-width-relative:margin" coordsize="292735,143510" o:gfxdata="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">
+                    <v:group w14:anchorId="38C7E8B0" id="Gruppieren 41" o:spid="_x0000_s1026" style="position:absolute;margin-left:-.3pt;margin-top:.35pt;width:23.05pt;height:11.3pt;z-index:251664896;mso-width-relative:margin" coordsize="292735,143510" o:gfxdata="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">
                       <v:shape id="Grafik 48" o:spid="_x0000_s1027" type="#_x0000_t75" style="position:absolute;width:130810;height:143510;visibility:visible;mso-wrap-style:square" o:gfxdata="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">
                         <v:imagedata r:id="rId17" o:title="materials_small_color"/>
                       </v:shape>
@@ -4698,7 +4698,7 @@
                 </mc:Choice>
                 <mc:Fallback>
                   <w:pict>
-                    <v:group w14:anchorId="748CE92B" id="Gruppieren 27" o:spid="_x0000_s1026" style="position:absolute;margin-left:-1.3pt;margin-top:-.25pt;width:23.05pt;height:11.3pt;z-index:251655680;mso-width-relative:margin" coordsize="292735,143510" o:gfxdata="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">
+                    <v:group w14:anchorId="5A5A1BE7" id="Gruppieren 27" o:spid="_x0000_s1026" style="position:absolute;margin-left:-1.3pt;margin-top:-.25pt;width:23.05pt;height:11.3pt;z-index:251655680;mso-width-relative:margin" coordsize="292735,143510" o:gfxdata="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">
                       <v:shape id="Grafik 28" o:spid="_x0000_s1027" type="#_x0000_t75" style="position:absolute;width:130810;height:143510;visibility:visible;mso-wrap-style:square" o:gfxdata="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">
                         <v:imagedata r:id="rId17" o:title="materials_small_color"/>
                       </v:shape>
@@ -4981,7 +4981,7 @@
                 </mc:Choice>
                 <mc:Fallback>
                   <w:pict>
-                    <v:group w14:anchorId="5D7808D7" id="Gruppieren 20" o:spid="_x0000_s1026" style="position:absolute;margin-left:-1.55pt;margin-top:.25pt;width:23.05pt;height:11.3pt;z-index:251654656;mso-width-relative:margin" coordsize="292735,143510" o:gfxdata="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">
+                    <v:group w14:anchorId="62E0D6C0" id="Gruppieren 20" o:spid="_x0000_s1026" style="position:absolute;margin-left:-1.55pt;margin-top:.25pt;width:23.05pt;height:11.3pt;z-index:251654656;mso-width-relative:margin" coordsize="292735,143510" o:gfxdata="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">
                       <v:shape id="Grafik 21" o:spid="_x0000_s1027" type="#_x0000_t75" style="position:absolute;width:130810;height:143510;visibility:visible;mso-wrap-style:square" o:gfxdata="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">
                         <v:imagedata r:id="rId17" o:title="materials_small_color"/>
                       </v:shape>
@@ -5370,7 +5370,7 @@
                 </mc:Choice>
                 <mc:Fallback>
                   <w:pict>
-                    <v:group w14:anchorId="641B32E7" id="Gruppieren 1" o:spid="_x0000_s1026" style="position:absolute;margin-left:-1.95pt;margin-top:.35pt;width:35.05pt;height:11.3pt;z-index:251650560" coordsize="445135,143510" o:gfxdata="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">
+                    <v:group w14:anchorId="10DDFC19" id="Gruppieren 1" o:spid="_x0000_s1026" style="position:absolute;margin-left:-1.95pt;margin-top:.35pt;width:35.05pt;height:11.3pt;z-index:251650560" coordsize="445135,143510" o:gfxdata="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">
                       <v:shape id="Grafik 12" o:spid="_x0000_s1027" type="#_x0000_t75" style="position:absolute;width:130810;height:143510;visibility:visible;mso-wrap-style:square" o:gfxdata="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">
                         <v:imagedata r:id="rId17" o:title="materials_small_color"/>
                       </v:shape>
@@ -5669,7 +5669,7 @@
                 </mc:Choice>
                 <mc:Fallback>
                   <w:pict>
-                    <v:group w14:anchorId="34780880" id="Gruppieren 26" o:spid="_x0000_s1026" style="position:absolute;margin-left:-2.7pt;margin-top:.6pt;width:35.05pt;height:11.3pt;z-index:251662848" coordsize="445135,143510" o:gfxdata="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">
+                    <v:group w14:anchorId="7ADF8906" id="Gruppieren 26" o:spid="_x0000_s1026" style="position:absolute;margin-left:-2.7pt;margin-top:.6pt;width:35.05pt;height:11.3pt;z-index:251662848" coordsize="445135,143510" o:gfxdata="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">
                       <v:shape id="Grafik 34" o:spid="_x0000_s1027" type="#_x0000_t75" style="position:absolute;width:130810;height:143510;visibility:visible;mso-wrap-style:square" o:gfxdata="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">
                         <v:imagedata r:id="rId17" o:title="materials_small_color"/>
                       </v:shape>
@@ -5940,7 +5940,7 @@
                 </mc:Choice>
                 <mc:Fallback>
                   <w:pict>
-                    <v:group w14:anchorId="2FA28AA8" id="Gruppieren 16" o:spid="_x0000_s1026" style="position:absolute;margin-left:-1.7pt;margin-top:.3pt;width:23.05pt;height:11.3pt;z-index:251648512;mso-width-relative:margin" coordsize="292735,143510" o:gfxdata="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">
+                    <v:group w14:anchorId="64ECE169" id="Gruppieren 16" o:spid="_x0000_s1026" style="position:absolute;margin-left:-1.7pt;margin-top:.3pt;width:23.05pt;height:11.3pt;z-index:251648512;mso-width-relative:margin" coordsize="292735,143510" o:gfxdata="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">
                       <v:shape id="Grafik 17" o:spid="_x0000_s1027" type="#_x0000_t75" style="position:absolute;width:130810;height:143510;visibility:visible;mso-wrap-style:square" o:gfxdata="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">
                         <v:imagedata r:id="rId17" o:title="materials_small_color"/>
                       </v:shape>
@@ -6161,7 +6161,7 @@
                 </mc:Choice>
                 <mc:Fallback>
                   <w:pict>
-                    <v:group w14:anchorId="4E74DF3F" id="Gruppieren 23" o:spid="_x0000_s1026" style="position:absolute;margin-left:-1.75pt;margin-top:.25pt;width:23.05pt;height:11.3pt;z-index:251652096;mso-width-relative:margin" coordsize="292735,143510" o:gfxdata="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">
+                    <v:group w14:anchorId="494DE334" id="Gruppieren 23" o:spid="_x0000_s1026" style="position:absolute;margin-left:-1.75pt;margin-top:.25pt;width:23.05pt;height:11.3pt;z-index:251652096;mso-width-relative:margin" coordsize="292735,143510" o:gfxdata="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">
                       <v:shape id="Grafik 24" o:spid="_x0000_s1027" type="#_x0000_t75" style="position:absolute;width:130810;height:143510;visibility:visible;mso-wrap-style:square" o:gfxdata="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">
                         <v:imagedata r:id="rId17" o:title="materials_small_color"/>
                       </v:shape>
@@ -6475,7 +6475,7 @@
                 </mc:Choice>
                 <mc:Fallback>
                   <w:pict>
-                    <v:group w14:anchorId="64539709" id="Gruppieren 6" o:spid="_x0000_s1026" style="position:absolute;margin-left:-1.95pt;margin-top:.35pt;width:35.05pt;height:11.3pt;z-index:251657728" coordsize="445135,143510" o:gfxdata="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">
+                    <v:group w14:anchorId="7C02BD5F" id="Gruppieren 6" o:spid="_x0000_s1026" style="position:absolute;margin-left:-1.95pt;margin-top:.35pt;width:35.05pt;height:11.3pt;z-index:251657728" coordsize="445135,143510" o:gfxdata="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">
                       <v:shape id="Grafik 5" o:spid="_x0000_s1027" type="#_x0000_t75" style="position:absolute;width:130810;height:143510;visibility:visible;mso-wrap-style:square" o:gfxdata="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">
                         <v:imagedata r:id="rId17" o:title="materials_small_color"/>
                       </v:shape>
@@ -6703,7 +6703,7 @@
                 </mc:Choice>
                 <mc:Fallback>
                   <w:pict>
-                    <v:group w14:anchorId="1F713425" id="Gruppieren 7" o:spid="_x0000_s1026" style="position:absolute;margin-left:-1.75pt;margin-top:.65pt;width:23.05pt;height:11.3pt;z-index:251663872;mso-width-relative:margin" coordsize="292735,143510" o:gfxdata="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">
+                    <v:group w14:anchorId="39E04696" id="Gruppieren 7" o:spid="_x0000_s1026" style="position:absolute;margin-left:-1.75pt;margin-top:.65pt;width:23.05pt;height:11.3pt;z-index:251663872;mso-width-relative:margin" coordsize="292735,143510" o:gfxdata="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">
                       <v:shape id="Grafik 8" o:spid="_x0000_s1027" type="#_x0000_t75" style="position:absolute;width:130810;height:143510;visibility:visible;mso-wrap-style:square" o:gfxdata="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">
                         <v:imagedata r:id="rId17" o:title="materials_small_color"/>
                       </v:shape>
@@ -13415,6 +13415,24 @@
                 <w:lang w:val="en-US"/>
               </w:rPr>
               <w:t>Diagnostica</w:t>
+            </w:r>
+            <w:r>
+              <w:rPr>
+                <w:rFonts w:cstheme="minorHAnsi"/>
+                <w:i/>
+                <w:color w:val="1F497D" w:themeColor="text2"/>
+                <w:lang w:val="en-US"/>
+              </w:rPr>
+              <w:t xml:space="preserve">, </w:t>
+            </w:r>
+            <w:r>
+              <w:rPr>
+                <w:rFonts w:cstheme="minorHAnsi"/>
+                <w:i/>
+                <w:color w:val="1F497D" w:themeColor="text2"/>
+                <w:lang w:val="en-US"/>
+              </w:rPr>
+              <w:t>European Journal of Personality Assessment</w:t>
             </w:r>
             <w:r>
               <w:rPr>
@@ -19152,7 +19170,7 @@
           </mc:Choice>
           <mc:Fallback>
             <w:pict>
-              <v:line w14:anchorId="5E20E30B" id="Gerade Verbindung 42" o:spid="_x0000_s1026" style="position:absolute;z-index:251661312;visibility:visible;mso-wrap-style:square;mso-width-percent:0;mso-wrap-distance-left:9pt;mso-wrap-distance-top:0;mso-wrap-distance-right:9pt;mso-wrap-distance-bottom:0;mso-position-horizontal:absolute;mso-position-horizontal-relative:text;mso-position-vertical:absolute;mso-position-vertical-relative:text;mso-width-percent:0;mso-width-relative:margin" from="-1.7pt,23.9pt" to="482.3pt,23.9pt" o:gfxdata="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" strokecolor="#4579b8 [3044]"/>
+              <v:line w14:anchorId="3A45B967" id="Gerade Verbindung 42" o:spid="_x0000_s1026" style="position:absolute;z-index:251661312;visibility:visible;mso-wrap-style:square;mso-width-percent:0;mso-wrap-distance-left:9pt;mso-wrap-distance-top:0;mso-wrap-distance-right:9pt;mso-wrap-distance-bottom:0;mso-position-horizontal:absolute;mso-position-horizontal-relative:text;mso-position-vertical:absolute;mso-position-vertical-relative:text;mso-width-percent:0;mso-width-relative:margin" from="-1.7pt,23.9pt" to="482.3pt,23.9pt" o:gfxdata="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" strokecolor="#4579b8 [3044]"/>
             </w:pict>
           </mc:Fallback>
         </mc:AlternateContent>
@@ -19242,7 +19260,7 @@
 </file>
 
 <file path=word/endnotes.xml><?xml version="1.0" encoding="utf-8"?>
-<w:endnotes xmlns:wpc="http://schemas.microsoft.com/office/word/2010/wordprocessingCanvas" xmlns:cx="http://schemas.microsoft.com/office/drawing/2014/chartex" xmlns:cx1="http://schemas.microsoft.com/office/drawing/2015/9/8/chartex" xmlns:cx2="http://schemas.microsoft.com/office/drawing/2015/10/21/chartex" xmlns:cx3="http://schemas.microsoft.com/office/drawing/2016/5/9/chartex" xmlns:cx4="http://schemas.microsoft.com/office/drawing/2016/5/10/chartex" xmlns:cx5="http://schemas.microsoft.com/office/drawing/2016/5/11/chartex" xmlns:cx6="http://schemas.microsoft.com/office/drawing/2016/5/12/chartex" xmlns:cx7="http://schemas.microsoft.com/office/drawing/2016/5/13/chartex" xmlns:cx8="http://schemas.microsoft.com/office/drawing/2016/5/14/chartex" xmlns:mc="http://schemas.openxmlformats.org/markup-compatibility/2006" xmlns:aink="http://schemas.microsoft.com/office/drawing/2016/ink" xmlns:am3d="http://schemas.microsoft.com/office/drawing/2017/model3d" xmlns:o="urn:schemas-microsoft-com:office:office" xmlns:oel="http://schemas.microsoft.com/office/2019/extlst" xmlns:r="http://schemas.openxmlformats.org/officeDocument/2006/relationships" xmlns:m="http://schemas.openxmlformats.org/officeDocument/2006/math" xmlns:v="urn:schemas-microsoft-com:vml" xmlns:wp14="http://schemas.microsoft.com/office/word/2010/wordprocessingDrawing" xmlns:wp="http://schemas.openxmlformats.org/drawingml/2006/wordprocessingDrawing" xmlns:w10="urn:schemas-microsoft-com:office:word" xmlns:w="http://schemas.openxmlformats.org/wordprocessingml/2006/main" xmlns:w14="http://schemas.microsoft.com/office/word/2010/wordml" xmlns:w15="http://schemas.microsoft.com/office/word/2012/wordml" xmlns:w16cex="http://schemas.microsoft.com/office/word/2018/wordml/cex" xmlns:w16cid="http://schemas.microsoft.com/office/word/2016/wordml/cid" xmlns:w16="http://schemas.microsoft.com/office/word/2018/wordml" xmlns:w16sdtdh="http://schemas.microsoft.com/office/word/2020/wordml/sdtdatahash" xmlns:w16se="http://schemas.microsoft.com/office/word/2015/wordml/symex" xmlns:wpg="http://schemas.microsoft.com/office/word/2010/wordprocessingGroup" xmlns:wpi="http://schemas.microsoft.com/office/word/2010/wordprocessingInk" xmlns:wne="http://schemas.microsoft.com/office/word/2006/wordml" xmlns:wps="http://schemas.microsoft.com/office/word/2010/wordprocessingShape" mc:Ignorable="w14 w15 w16se w16cid w16 w16cex w16sdtdh wp14">
+<w:endnotes xmlns:wpc="http://schemas.microsoft.com/office/word/2010/wordprocessingCanvas" xmlns:cx="http://schemas.microsoft.com/office/drawing/2014/chartex" xmlns:cx1="http://schemas.microsoft.com/office/drawing/2015/9/8/chartex" xmlns:cx2="http://schemas.microsoft.com/office/drawing/2015/10/21/chartex" xmlns:cx3="http://schemas.microsoft.com/office/drawing/2016/5/9/chartex" xmlns:cx4="http://schemas.microsoft.com/office/drawing/2016/5/10/chartex" xmlns:cx5="http://schemas.microsoft.com/office/drawing/2016/5/11/chartex" xmlns:cx6="http://schemas.microsoft.com/office/drawing/2016/5/12/chartex" xmlns:cx7="http://schemas.microsoft.com/office/drawing/2016/5/13/chartex" xmlns:cx8="http://schemas.microsoft.com/office/drawing/2016/5/14/chartex" xmlns:mc="http://schemas.openxmlformats.org/markup-compatibility/2006" xmlns:aink="http://schemas.microsoft.com/office/drawing/2016/ink" xmlns:am3d="http://schemas.microsoft.com/office/drawing/2017/model3d" xmlns:o="urn:schemas-microsoft-com:office:office" xmlns:oel="http://schemas.microsoft.com/office/2019/extlst" xmlns:r="http://schemas.openxmlformats.org/officeDocument/2006/relationships" xmlns:m="http://schemas.openxmlformats.org/officeDocument/2006/math" xmlns:v="urn:schemas-microsoft-com:vml" xmlns:wp14="http://schemas.microsoft.com/office/word/2010/wordprocessingDrawing" xmlns:wp="http://schemas.openxmlformats.org/drawingml/2006/wordprocessingDrawing" xmlns:w10="urn:schemas-microsoft-com:office:word" xmlns:w="http://schemas.openxmlformats.org/wordprocessingml/2006/main" xmlns:w14="http://schemas.microsoft.com/office/word/2010/wordml" xmlns:w15="http://schemas.microsoft.com/office/word/2012/wordml" xmlns:w16cex="http://schemas.microsoft.com/office/word/2018/wordml/cex" xmlns:w16cid="http://schemas.microsoft.com/office/word/2016/wordml/cid" xmlns:w16="http://schemas.microsoft.com/office/word/2018/wordml" xmlns:w16du="http://schemas.microsoft.com/office/word/2023/wordml/word16du" xmlns:w16sdtdh="http://schemas.microsoft.com/office/word/2020/wordml/sdtdatahash" xmlns:w16se="http://schemas.microsoft.com/office/word/2015/wordml/symex" xmlns:wpg="http://schemas.microsoft.com/office/word/2010/wordprocessingGroup" xmlns:wpi="http://schemas.microsoft.com/office/word/2010/wordprocessingInk" xmlns:wne="http://schemas.microsoft.com/office/word/2006/wordml" xmlns:wps="http://schemas.microsoft.com/office/word/2010/wordprocessingShape" mc:Ignorable="w14 w15 w16se w16cid w16 w16cex w16sdtdh wp14">
   <w:endnote w:type="separator" w:id="-1">
     <w:p>
       <w:pPr>
@@ -19267,7 +19285,7 @@
 </file>
 
 <file path=word/footnotes.xml><?xml version="1.0" encoding="utf-8"?>
-<w:footnotes xmlns:wpc="http://schemas.microsoft.com/office/word/2010/wordprocessingCanvas" xmlns:cx="http://schemas.microsoft.com/office/drawing/2014/chartex" xmlns:cx1="http://schemas.microsoft.com/office/drawing/2015/9/8/chartex" xmlns:cx2="http://schemas.microsoft.com/office/drawing/2015/10/21/chartex" xmlns:cx3="http://schemas.microsoft.com/office/drawing/2016/5/9/chartex" xmlns:cx4="http://schemas.microsoft.com/office/drawing/2016/5/10/chartex" xmlns:cx5="http://schemas.microsoft.com/office/drawing/2016/5/11/chartex" xmlns:cx6="http://schemas.microsoft.com/office/drawing/2016/5/12/chartex" xmlns:cx7="http://schemas.microsoft.com/office/drawing/2016/5/13/chartex" xmlns:cx8="http://schemas.microsoft.com/office/drawing/2016/5/14/chartex" xmlns:mc="http://schemas.openxmlformats.org/markup-compatibility/2006" xmlns:aink="http://schemas.microsoft.com/office/drawing/2016/ink" xmlns:am3d="http://schemas.microsoft.com/office/drawing/2017/model3d" xmlns:o="urn:schemas-microsoft-com:office:office" xmlns:oel="http://schemas.microsoft.com/office/2019/extlst" xmlns:r="http://schemas.openxmlformats.org/officeDocument/2006/relationships" xmlns:m="http://schemas.openxmlformats.org/officeDocument/2006/math" xmlns:v="urn:schemas-microsoft-com:vml" xmlns:wp14="http://schemas.microsoft.com/office/word/2010/wordprocessingDrawing" xmlns:wp="http://schemas.openxmlformats.org/drawingml/2006/wordprocessingDrawing" xmlns:w10="urn:schemas-microsoft-com:office:word" xmlns:w="http://schemas.openxmlformats.org/wordprocessingml/2006/main" xmlns:w14="http://schemas.microsoft.com/office/word/2010/wordml" xmlns:w15="http://schemas.microsoft.com/office/word/2012/wordml" xmlns:w16cex="http://schemas.microsoft.com/office/word/2018/wordml/cex" xmlns:w16cid="http://schemas.microsoft.com/office/word/2016/wordml/cid" xmlns:w16="http://schemas.microsoft.com/office/word/2018/wordml" xmlns:w16sdtdh="http://schemas.microsoft.com/office/word/2020/wordml/sdtdatahash" xmlns:w16se="http://schemas.microsoft.com/office/word/2015/wordml/symex" xmlns:wpg="http://schemas.microsoft.com/office/word/2010/wordprocessingGroup" xmlns:wpi="http://schemas.microsoft.com/office/word/2010/wordprocessingInk" xmlns:wne="http://schemas.microsoft.com/office/word/2006/wordml" xmlns:wps="http://schemas.microsoft.com/office/word/2010/wordprocessingShape" mc:Ignorable="w14 w15 w16se w16cid w16 w16cex w16sdtdh wp14">
+<w:footnotes xmlns:wpc="http://schemas.microsoft.com/office/word/2010/wordprocessingCanvas" xmlns:cx="http://schemas.microsoft.com/office/drawing/2014/chartex" xmlns:cx1="http://schemas.microsoft.com/office/drawing/2015/9/8/chartex" xmlns:cx2="http://schemas.microsoft.com/office/drawing/2015/10/21/chartex" xmlns:cx3="http://schemas.microsoft.com/office/drawing/2016/5/9/chartex" xmlns:cx4="http://schemas.microsoft.com/office/drawing/2016/5/10/chartex" xmlns:cx5="http://schemas.microsoft.com/office/drawing/2016/5/11/chartex" xmlns:cx6="http://schemas.microsoft.com/office/drawing/2016/5/12/chartex" xmlns:cx7="http://schemas.microsoft.com/office/drawing/2016/5/13/chartex" xmlns:cx8="http://schemas.microsoft.com/office/drawing/2016/5/14/chartex" xmlns:mc="http://schemas.openxmlformats.org/markup-compatibility/2006" xmlns:aink="http://schemas.microsoft.com/office/drawing/2016/ink" xmlns:am3d="http://schemas.microsoft.com/office/drawing/2017/model3d" xmlns:o="urn:schemas-microsoft-com:office:office" xmlns:oel="http://schemas.microsoft.com/office/2019/extlst" xmlns:r="http://schemas.openxmlformats.org/officeDocument/2006/relationships" xmlns:m="http://schemas.openxmlformats.org/officeDocument/2006/math" xmlns:v="urn:schemas-microsoft-com:vml" xmlns:wp14="http://schemas.microsoft.com/office/word/2010/wordprocessingDrawing" xmlns:wp="http://schemas.openxmlformats.org/drawingml/2006/wordprocessingDrawing" xmlns:w10="urn:schemas-microsoft-com:office:word" xmlns:w="http://schemas.openxmlformats.org/wordprocessingml/2006/main" xmlns:w14="http://schemas.microsoft.com/office/word/2010/wordml" xmlns:w15="http://schemas.microsoft.com/office/word/2012/wordml" xmlns:w16cex="http://schemas.microsoft.com/office/word/2018/wordml/cex" xmlns:w16cid="http://schemas.microsoft.com/office/word/2016/wordml/cid" xmlns:w16="http://schemas.microsoft.com/office/word/2018/wordml" xmlns:w16du="http://schemas.microsoft.com/office/word/2023/wordml/word16du" xmlns:w16sdtdh="http://schemas.microsoft.com/office/word/2020/wordml/sdtdatahash" xmlns:w16se="http://schemas.microsoft.com/office/word/2015/wordml/symex" xmlns:wpg="http://schemas.microsoft.com/office/word/2010/wordprocessingGroup" xmlns:wpi="http://schemas.microsoft.com/office/word/2010/wordprocessingInk" xmlns:wne="http://schemas.microsoft.com/office/word/2006/wordml" xmlns:wps="http://schemas.microsoft.com/office/word/2010/wordprocessingShape" mc:Ignorable="w14 w15 w16se w16cid w16 w16cex w16sdtdh wp14">
   <w:footnote w:type="separator" w:id="-1">
     <w:p>
       <w:pPr>
@@ -19292,7 +19310,7 @@
 </file>
 
 <file path=word/numbering.xml><?xml version="1.0" encoding="utf-8"?>
-<w:numbering xmlns:wpc="http://schemas.microsoft.com/office/word/2010/wordprocessingCanvas" xmlns:cx="http://schemas.microsoft.com/office/drawing/2014/chartex" xmlns:cx1="http://schemas.microsoft.com/office/drawing/2015/9/8/chartex" xmlns:cx2="http://schemas.microsoft.com/office/drawing/2015/10/21/chartex" xmlns:cx3="http://schemas.microsoft.com/office/drawing/2016/5/9/chartex" xmlns:cx4="http://schemas.microsoft.com/office/drawing/2016/5/10/chartex" xmlns:cx5="http://schemas.microsoft.com/office/drawing/2016/5/11/chartex" xmlns:cx6="http://schemas.microsoft.com/office/drawing/2016/5/12/chartex" xmlns:cx7="http://schemas.microsoft.com/office/drawing/2016/5/13/chartex" xmlns:cx8="http://schemas.microsoft.com/office/drawing/2016/5/14/chartex" xmlns:mc="http://schemas.openxmlformats.org/markup-compatibility/2006" xmlns:aink="http://schemas.microsoft.com/office/drawing/2016/ink" xmlns:am3d="http://schemas.microsoft.com/office/drawing/2017/model3d" xmlns:o="urn:schemas-microsoft-com:office:office" xmlns:oel="http://schemas.microsoft.com/office/2019/extlst" xmlns:r="http://schemas.openxmlformats.org/officeDocument/2006/relationships" xmlns:m="http://schemas.openxmlformats.org/officeDocument/2006/math" xmlns:v="urn:schemas-microsoft-com:vml" xmlns:wp14="http://schemas.microsoft.com/office/word/2010/wordprocessingDrawing" xmlns:wp="http://schemas.openxmlformats.org/drawingml/2006/wordprocessingDrawing" xmlns:w10="urn:schemas-microsoft-com:office:word" xmlns:w="http://schemas.openxmlformats.org/wordprocessingml/2006/main" xmlns:w14="http://schemas.microsoft.com/office/word/2010/wordml" xmlns:w15="http://schemas.microsoft.com/office/word/2012/wordml" xmlns:w16cex="http://schemas.microsoft.com/office/word/2018/wordml/cex" xmlns:w16cid="http://schemas.microsoft.com/office/word/2016/wordml/cid" xmlns:w16="http://schemas.microsoft.com/office/word/2018/wordml" xmlns:w16sdtdh="http://schemas.microsoft.com/office/word/2020/wordml/sdtdatahash" xmlns:w16se="http://schemas.microsoft.com/office/word/2015/wordml/symex" xmlns:wpg="http://schemas.microsoft.com/office/word/2010/wordprocessingGroup" xmlns:wpi="http://schemas.microsoft.com/office/word/2010/wordprocessingInk" xmlns:wne="http://schemas.microsoft.com/office/word/2006/wordml" xmlns:wps="http://schemas.microsoft.com/office/word/2010/wordprocessingShape" mc:Ignorable="w14 w15 w16se w16cid w16 w16cex w16sdtdh wp14">
+<w:numbering xmlns:wpc="http://schemas.microsoft.com/office/word/2010/wordprocessingCanvas" xmlns:cx="http://schemas.microsoft.com/office/drawing/2014/chartex" xmlns:cx1="http://schemas.microsoft.com/office/drawing/2015/9/8/chartex" xmlns:cx2="http://schemas.microsoft.com/office/drawing/2015/10/21/chartex" xmlns:cx3="http://schemas.microsoft.com/office/drawing/2016/5/9/chartex" xmlns:cx4="http://schemas.microsoft.com/office/drawing/2016/5/10/chartex" xmlns:cx5="http://schemas.microsoft.com/office/drawing/2016/5/11/chartex" xmlns:cx6="http://schemas.microsoft.com/office/drawing/2016/5/12/chartex" xmlns:cx7="http://schemas.microsoft.com/office/drawing/2016/5/13/chartex" xmlns:cx8="http://schemas.microsoft.com/office/drawing/2016/5/14/chartex" xmlns:mc="http://schemas.openxmlformats.org/markup-compatibility/2006" xmlns:aink="http://schemas.microsoft.com/office/drawing/2016/ink" xmlns:am3d="http://schemas.microsoft.com/office/drawing/2017/model3d" xmlns:o="urn:schemas-microsoft-com:office:office" xmlns:oel="http://schemas.microsoft.com/office/2019/extlst" xmlns:r="http://schemas.openxmlformats.org/officeDocument/2006/relationships" xmlns:m="http://schemas.openxmlformats.org/officeDocument/2006/math" xmlns:v="urn:schemas-microsoft-com:vml" xmlns:wp14="http://schemas.microsoft.com/office/word/2010/wordprocessingDrawing" xmlns:wp="http://schemas.openxmlformats.org/drawingml/2006/wordprocessingDrawing" xmlns:w10="urn:schemas-microsoft-com:office:word" xmlns:w="http://schemas.openxmlformats.org/wordprocessingml/2006/main" xmlns:w14="http://schemas.microsoft.com/office/word/2010/wordml" xmlns:w15="http://schemas.microsoft.com/office/word/2012/wordml" xmlns:w16cex="http://schemas.microsoft.com/office/word/2018/wordml/cex" xmlns:w16cid="http://schemas.microsoft.com/office/word/2016/wordml/cid" xmlns:w16="http://schemas.microsoft.com/office/word/2018/wordml" xmlns:w16du="http://schemas.microsoft.com/office/word/2023/wordml/word16du" xmlns:w16sdtdh="http://schemas.microsoft.com/office/word/2020/wordml/sdtdatahash" xmlns:w16se="http://schemas.microsoft.com/office/word/2015/wordml/symex" xmlns:wpg="http://schemas.microsoft.com/office/word/2010/wordprocessingGroup" xmlns:wpi="http://schemas.microsoft.com/office/word/2010/wordprocessingInk" xmlns:wne="http://schemas.microsoft.com/office/word/2006/wordml" xmlns:wps="http://schemas.microsoft.com/office/word/2010/wordprocessingShape" mc:Ignorable="w14 w15 w16se w16cid w16 w16cex w16sdtdh wp14">
   <w:abstractNum w:abstractNumId="0" w15:restartNumberingAfterBreak="0">
     <w:nsid w:val="02761A3B"/>
     <w:multiLevelType w:val="hybridMultilevel"/>

</xml_diff>